<commit_message>
Compiling Phase 2 Report
</commit_message>
<xml_diff>
--- a/Reports/Phase 2 Report.docx
+++ b/Reports/Phase 2 Report.docx
@@ -10,6 +10,7 @@
           <w:docPartUnique/>
         </w:docPartObj>
       </w:sdtPr>
+      <w:sdtEndPr/>
       <w:sdtContent>
         <w:p>
           <w:r>
@@ -221,7 +222,7 @@
                                 <a:avLst/>
                               </a:prstGeom>
                               <a:blipFill>
-                                <a:blip r:embed="rId4"/>
+                                <a:blip r:embed="rId6"/>
                                 <a:stretch>
                                   <a:fillRect r="-7574"/>
                                 </a:stretch>
@@ -273,7 +274,7 @@
                       <v:path arrowok="t" o:connecttype="custom" o:connectlocs="0,0;7315200,0;7315200,1130373;3620757,733885;0,1092249;0,0" o:connectangles="0,0,0,0,0,0"/>
                     </v:shape>
                     <v:rect id="Rectangle 151" o:spid="_x0000_s1028" style="position:absolute;width:73152;height:12161;visibility:visible;mso-wrap-style:square;v-text-anchor:middle" o:gfxdata="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" stroked="f" strokeweight="1pt">
-                      <v:fill r:id="rId5" o:title="" recolor="t" rotate="t" type="frame"/>
+                      <v:fill r:id="rId7" o:title="" recolor="t" rotate="t" type="frame"/>
                     </v:rect>
                     <w10:wrap anchorx="page" anchory="page"/>
                   </v:group>
@@ -399,6 +400,7 @@
                                   <w:dataBinding w:prefixMappings="xmlns:ns0='http://purl.org/dc/elements/1.1/' xmlns:ns1='http://schemas.openxmlformats.org/package/2006/metadata/core-properties' " w:xpath="/ns1:coreProperties[1]/ns0:subject[1]" w:storeItemID="{6C3C8BC8-F283-45AE-878A-BAB7291924A1}"/>
                                   <w:text/>
                                 </w:sdtPr>
+                                <w:sdtEndPr/>
                                 <w:sdtContent>
                                   <w:p>
                                     <w:pPr>
@@ -504,6 +506,7 @@
                             <w:dataBinding w:prefixMappings="xmlns:ns0='http://purl.org/dc/elements/1.1/' xmlns:ns1='http://schemas.openxmlformats.org/package/2006/metadata/core-properties' " w:xpath="/ns1:coreProperties[1]/ns0:subject[1]" w:storeItemID="{6C3C8BC8-F283-45AE-878A-BAB7291924A1}"/>
                             <w:text/>
                           </w:sdtPr>
+                          <w:sdtEndPr/>
                           <w:sdtContent>
                             <w:p>
                               <w:pPr>
@@ -542,115 +545,1893 @@
         </w:p>
       </w:sdtContent>
     </w:sdt>
+    <w:sdt>
+      <w:sdtPr>
+        <w:id w:val="2130423150"/>
+        <w:docPartObj>
+          <w:docPartGallery w:val="Table of Contents"/>
+          <w:docPartUnique/>
+        </w:docPartObj>
+      </w:sdtPr>
+      <w:sdtEndPr>
+        <w:rPr>
+          <w:rFonts w:asciiTheme="minorHAnsi" w:eastAsiaTheme="minorHAnsi" w:hAnsiTheme="minorHAnsi" w:cstheme="minorBidi"/>
+          <w:b/>
+          <w:bCs/>
+          <w:noProof/>
+          <w:color w:val="auto"/>
+          <w:sz w:val="22"/>
+          <w:szCs w:val="22"/>
+          <w:lang w:val="en-CA"/>
+        </w:rPr>
+      </w:sdtEndPr>
+      <w:sdtContent>
+        <w:p>
+          <w:pPr>
+            <w:pStyle w:val="TOCHeading"/>
+          </w:pPr>
+          <w:r>
+            <w:t>Table of Contents</w:t>
+          </w:r>
+        </w:p>
+        <w:p>
+          <w:pPr>
+            <w:pStyle w:val="TOC1"/>
+            <w:tabs>
+              <w:tab w:val="right" w:leader="dot" w:pos="9350"/>
+            </w:tabs>
+            <w:rPr>
+              <w:rFonts w:eastAsiaTheme="minorEastAsia"/>
+              <w:noProof/>
+              <w:lang w:eastAsia="en-CA"/>
+            </w:rPr>
+          </w:pPr>
+          <w:r>
+            <w:fldChar w:fldCharType="begin"/>
+          </w:r>
+          <w:r>
+            <w:instrText xml:space="preserve"> TOC \o "1-3" \h \z \u </w:instrText>
+          </w:r>
+          <w:r>
+            <w:fldChar w:fldCharType="separate"/>
+          </w:r>
+          <w:hyperlink w:anchor="_Toc400986385" w:history="1">
+            <w:r>
+              <w:rPr>
+                <w:rStyle w:val="Hyperlink"/>
+                <w:noProof/>
+              </w:rPr>
+              <w:t>State of the Project</w:t>
+            </w:r>
+            <w:r>
+              <w:rPr>
+                <w:noProof/>
+                <w:webHidden/>
+              </w:rPr>
+              <w:tab/>
+            </w:r>
+            <w:r>
+              <w:rPr>
+                <w:noProof/>
+                <w:webHidden/>
+              </w:rPr>
+              <w:fldChar w:fldCharType="begin"/>
+            </w:r>
+            <w:r>
+              <w:rPr>
+                <w:noProof/>
+                <w:webHidden/>
+              </w:rPr>
+              <w:instrText xml:space="preserve"> PAGEREF _Toc400986385 \h </w:instrText>
+            </w:r>
+            <w:r>
+              <w:rPr>
+                <w:noProof/>
+                <w:webHidden/>
+              </w:rPr>
+            </w:r>
+            <w:r>
+              <w:rPr>
+                <w:noProof/>
+                <w:webHidden/>
+              </w:rPr>
+              <w:fldChar w:fldCharType="separate"/>
+            </w:r>
+            <w:r>
+              <w:rPr>
+                <w:noProof/>
+                <w:webHidden/>
+              </w:rPr>
+              <w:t>1</w:t>
+            </w:r>
+            <w:r>
+              <w:rPr>
+                <w:noProof/>
+                <w:webHidden/>
+              </w:rPr>
+              <w:fldChar w:fldCharType="end"/>
+            </w:r>
+          </w:hyperlink>
+        </w:p>
+        <w:p>
+          <w:pPr>
+            <w:pStyle w:val="TOC1"/>
+            <w:tabs>
+              <w:tab w:val="right" w:leader="dot" w:pos="9350"/>
+            </w:tabs>
+            <w:rPr>
+              <w:rFonts w:eastAsiaTheme="minorEastAsia"/>
+              <w:noProof/>
+              <w:lang w:eastAsia="en-CA"/>
+            </w:rPr>
+          </w:pPr>
+          <w:hyperlink w:anchor="_Toc400986386" w:history="1">
+            <w:r>
+              <w:rPr>
+                <w:rStyle w:val="Hyperlink"/>
+                <w:noProof/>
+              </w:rPr>
+              <w:t>Iteration Plan</w:t>
+            </w:r>
+            <w:r>
+              <w:rPr>
+                <w:noProof/>
+                <w:webHidden/>
+              </w:rPr>
+              <w:tab/>
+            </w:r>
+            <w:r>
+              <w:rPr>
+                <w:noProof/>
+                <w:webHidden/>
+              </w:rPr>
+              <w:fldChar w:fldCharType="begin"/>
+            </w:r>
+            <w:r>
+              <w:rPr>
+                <w:noProof/>
+                <w:webHidden/>
+              </w:rPr>
+              <w:instrText xml:space="preserve"> PAGEREF _Toc400986386 \h </w:instrText>
+            </w:r>
+            <w:r>
+              <w:rPr>
+                <w:noProof/>
+                <w:webHidden/>
+              </w:rPr>
+            </w:r>
+            <w:r>
+              <w:rPr>
+                <w:noProof/>
+                <w:webHidden/>
+              </w:rPr>
+              <w:fldChar w:fldCharType="separate"/>
+            </w:r>
+            <w:r>
+              <w:rPr>
+                <w:noProof/>
+                <w:webHidden/>
+              </w:rPr>
+              <w:t>1</w:t>
+            </w:r>
+            <w:r>
+              <w:rPr>
+                <w:noProof/>
+                <w:webHidden/>
+              </w:rPr>
+              <w:fldChar w:fldCharType="end"/>
+            </w:r>
+          </w:hyperlink>
+        </w:p>
+        <w:p>
+          <w:pPr>
+            <w:pStyle w:val="TOC1"/>
+            <w:tabs>
+              <w:tab w:val="right" w:leader="dot" w:pos="9350"/>
+            </w:tabs>
+            <w:rPr>
+              <w:rFonts w:eastAsiaTheme="minorEastAsia"/>
+              <w:noProof/>
+              <w:lang w:eastAsia="en-CA"/>
+            </w:rPr>
+          </w:pPr>
+          <w:hyperlink w:anchor="_Toc400986387" w:history="1">
+            <w:r>
+              <w:rPr>
+                <w:rStyle w:val="Hyperlink"/>
+                <w:noProof/>
+              </w:rPr>
+              <w:t>Task Board</w:t>
+            </w:r>
+            <w:r>
+              <w:rPr>
+                <w:noProof/>
+                <w:webHidden/>
+              </w:rPr>
+              <w:tab/>
+            </w:r>
+            <w:r>
+              <w:rPr>
+                <w:noProof/>
+                <w:webHidden/>
+              </w:rPr>
+              <w:fldChar w:fldCharType="begin"/>
+            </w:r>
+            <w:r>
+              <w:rPr>
+                <w:noProof/>
+                <w:webHidden/>
+              </w:rPr>
+              <w:instrText xml:space="preserve"> PAGEREF _Toc400986387 \h </w:instrText>
+            </w:r>
+            <w:r>
+              <w:rPr>
+                <w:noProof/>
+                <w:webHidden/>
+              </w:rPr>
+            </w:r>
+            <w:r>
+              <w:rPr>
+                <w:noProof/>
+                <w:webHidden/>
+              </w:rPr>
+              <w:fldChar w:fldCharType="separate"/>
+            </w:r>
+            <w:r>
+              <w:rPr>
+                <w:noProof/>
+                <w:webHidden/>
+              </w:rPr>
+              <w:t>1</w:t>
+            </w:r>
+            <w:r>
+              <w:rPr>
+                <w:noProof/>
+                <w:webHidden/>
+              </w:rPr>
+              <w:fldChar w:fldCharType="end"/>
+            </w:r>
+          </w:hyperlink>
+        </w:p>
+        <w:p>
+          <w:pPr>
+            <w:pStyle w:val="TOC1"/>
+            <w:tabs>
+              <w:tab w:val="right" w:leader="dot" w:pos="9350"/>
+            </w:tabs>
+            <w:rPr>
+              <w:rFonts w:eastAsiaTheme="minorEastAsia"/>
+              <w:noProof/>
+              <w:lang w:eastAsia="en-CA"/>
+            </w:rPr>
+          </w:pPr>
+          <w:hyperlink w:anchor="_Toc400986388" w:history="1">
+            <w:r>
+              <w:rPr>
+                <w:rStyle w:val="Hyperlink"/>
+                <w:noProof/>
+              </w:rPr>
+              <w:t>Burndown Chart</w:t>
+            </w:r>
+            <w:r>
+              <w:rPr>
+                <w:noProof/>
+                <w:webHidden/>
+              </w:rPr>
+              <w:tab/>
+            </w:r>
+            <w:r>
+              <w:rPr>
+                <w:noProof/>
+                <w:webHidden/>
+              </w:rPr>
+              <w:fldChar w:fldCharType="begin"/>
+            </w:r>
+            <w:r>
+              <w:rPr>
+                <w:noProof/>
+                <w:webHidden/>
+              </w:rPr>
+              <w:instrText xml:space="preserve"> PAGEREF _Toc400986388 \h </w:instrText>
+            </w:r>
+            <w:r>
+              <w:rPr>
+                <w:noProof/>
+                <w:webHidden/>
+              </w:rPr>
+            </w:r>
+            <w:r>
+              <w:rPr>
+                <w:noProof/>
+                <w:webHidden/>
+              </w:rPr>
+              <w:fldChar w:fldCharType="separate"/>
+            </w:r>
+            <w:r>
+              <w:rPr>
+                <w:noProof/>
+                <w:webHidden/>
+              </w:rPr>
+              <w:t>1</w:t>
+            </w:r>
+            <w:r>
+              <w:rPr>
+                <w:noProof/>
+                <w:webHidden/>
+              </w:rPr>
+              <w:fldChar w:fldCharType="end"/>
+            </w:r>
+          </w:hyperlink>
+        </w:p>
+        <w:p>
+          <w:pPr>
+            <w:pStyle w:val="TOC1"/>
+            <w:tabs>
+              <w:tab w:val="right" w:leader="dot" w:pos="9350"/>
+            </w:tabs>
+            <w:rPr>
+              <w:rFonts w:eastAsiaTheme="minorEastAsia"/>
+              <w:noProof/>
+              <w:lang w:eastAsia="en-CA"/>
+            </w:rPr>
+          </w:pPr>
+          <w:hyperlink w:anchor="_Toc400986389" w:history="1">
+            <w:r>
+              <w:rPr>
+                <w:rStyle w:val="Hyperlink"/>
+                <w:noProof/>
+              </w:rPr>
+              <w:t>CRC Model</w:t>
+            </w:r>
+            <w:r>
+              <w:rPr>
+                <w:noProof/>
+                <w:webHidden/>
+              </w:rPr>
+              <w:tab/>
+            </w:r>
+            <w:r>
+              <w:rPr>
+                <w:noProof/>
+                <w:webHidden/>
+              </w:rPr>
+              <w:fldChar w:fldCharType="begin"/>
+            </w:r>
+            <w:r>
+              <w:rPr>
+                <w:noProof/>
+                <w:webHidden/>
+              </w:rPr>
+              <w:instrText xml:space="preserve"> PAGEREF _Toc400986389 \h </w:instrText>
+            </w:r>
+            <w:r>
+              <w:rPr>
+                <w:noProof/>
+                <w:webHidden/>
+              </w:rPr>
+            </w:r>
+            <w:r>
+              <w:rPr>
+                <w:noProof/>
+                <w:webHidden/>
+              </w:rPr>
+              <w:fldChar w:fldCharType="separate"/>
+            </w:r>
+            <w:r>
+              <w:rPr>
+                <w:noProof/>
+                <w:webHidden/>
+              </w:rPr>
+              <w:t>1</w:t>
+            </w:r>
+            <w:r>
+              <w:rPr>
+                <w:noProof/>
+                <w:webHidden/>
+              </w:rPr>
+              <w:fldChar w:fldCharType="end"/>
+            </w:r>
+          </w:hyperlink>
+        </w:p>
+        <w:p>
+          <w:pPr>
+            <w:pStyle w:val="TOC1"/>
+            <w:tabs>
+              <w:tab w:val="right" w:leader="dot" w:pos="9350"/>
+            </w:tabs>
+            <w:rPr>
+              <w:rFonts w:eastAsiaTheme="minorEastAsia"/>
+              <w:noProof/>
+              <w:lang w:eastAsia="en-CA"/>
+            </w:rPr>
+          </w:pPr>
+          <w:hyperlink w:anchor="_Toc400986390" w:history="1">
+            <w:r>
+              <w:rPr>
+                <w:rStyle w:val="Hyperlink"/>
+                <w:noProof/>
+              </w:rPr>
+              <w:t>Improving on Phase 1</w:t>
+            </w:r>
+            <w:r>
+              <w:rPr>
+                <w:noProof/>
+                <w:webHidden/>
+              </w:rPr>
+              <w:tab/>
+            </w:r>
+            <w:r>
+              <w:rPr>
+                <w:noProof/>
+                <w:webHidden/>
+              </w:rPr>
+              <w:fldChar w:fldCharType="begin"/>
+            </w:r>
+            <w:r>
+              <w:rPr>
+                <w:noProof/>
+                <w:webHidden/>
+              </w:rPr>
+              <w:instrText xml:space="preserve"> PAGEREF _Toc400986390 \h </w:instrText>
+            </w:r>
+            <w:r>
+              <w:rPr>
+                <w:noProof/>
+                <w:webHidden/>
+              </w:rPr>
+            </w:r>
+            <w:r>
+              <w:rPr>
+                <w:noProof/>
+                <w:webHidden/>
+              </w:rPr>
+              <w:fldChar w:fldCharType="separate"/>
+            </w:r>
+            <w:r>
+              <w:rPr>
+                <w:noProof/>
+                <w:webHidden/>
+              </w:rPr>
+              <w:t>2</w:t>
+            </w:r>
+            <w:r>
+              <w:rPr>
+                <w:noProof/>
+                <w:webHidden/>
+              </w:rPr>
+              <w:fldChar w:fldCharType="end"/>
+            </w:r>
+          </w:hyperlink>
+        </w:p>
+        <w:p>
+          <w:pPr>
+            <w:pStyle w:val="TOC2"/>
+            <w:tabs>
+              <w:tab w:val="right" w:leader="dot" w:pos="9350"/>
+            </w:tabs>
+            <w:rPr>
+              <w:rFonts w:eastAsiaTheme="minorEastAsia"/>
+              <w:noProof/>
+              <w:lang w:eastAsia="en-CA"/>
+            </w:rPr>
+          </w:pPr>
+          <w:hyperlink w:anchor="_Toc400986391" w:history="1">
+            <w:r>
+              <w:rPr>
+                <w:rStyle w:val="Hyperlink"/>
+                <w:noProof/>
+              </w:rPr>
+              <w:t>Personas</w:t>
+            </w:r>
+            <w:r>
+              <w:rPr>
+                <w:noProof/>
+                <w:webHidden/>
+              </w:rPr>
+              <w:tab/>
+            </w:r>
+            <w:r>
+              <w:rPr>
+                <w:noProof/>
+                <w:webHidden/>
+              </w:rPr>
+              <w:fldChar w:fldCharType="begin"/>
+            </w:r>
+            <w:r>
+              <w:rPr>
+                <w:noProof/>
+                <w:webHidden/>
+              </w:rPr>
+              <w:instrText xml:space="preserve"> PAGEREF _Toc400986391 \h </w:instrText>
+            </w:r>
+            <w:r>
+              <w:rPr>
+                <w:noProof/>
+                <w:webHidden/>
+              </w:rPr>
+            </w:r>
+            <w:r>
+              <w:rPr>
+                <w:noProof/>
+                <w:webHidden/>
+              </w:rPr>
+              <w:fldChar w:fldCharType="separate"/>
+            </w:r>
+            <w:r>
+              <w:rPr>
+                <w:noProof/>
+                <w:webHidden/>
+              </w:rPr>
+              <w:t>2</w:t>
+            </w:r>
+            <w:r>
+              <w:rPr>
+                <w:noProof/>
+                <w:webHidden/>
+              </w:rPr>
+              <w:fldChar w:fldCharType="end"/>
+            </w:r>
+          </w:hyperlink>
+        </w:p>
+        <w:p>
+          <w:pPr>
+            <w:pStyle w:val="TOC3"/>
+            <w:tabs>
+              <w:tab w:val="right" w:leader="dot" w:pos="9350"/>
+            </w:tabs>
+            <w:rPr>
+              <w:rFonts w:eastAsiaTheme="minorEastAsia"/>
+              <w:noProof/>
+              <w:lang w:eastAsia="en-CA"/>
+            </w:rPr>
+          </w:pPr>
+          <w:hyperlink w:anchor="_Toc400986392" w:history="1">
+            <w:r>
+              <w:rPr>
+                <w:rStyle w:val="Hyperlink"/>
+                <w:rFonts w:eastAsia="Times New Roman"/>
+                <w:noProof/>
+                <w:lang w:eastAsia="en-CA"/>
+              </w:rPr>
+              <w:t>Dr. Alejandro Paz - Researcher</w:t>
+            </w:r>
+            <w:r>
+              <w:rPr>
+                <w:noProof/>
+                <w:webHidden/>
+              </w:rPr>
+              <w:tab/>
+            </w:r>
+            <w:r>
+              <w:rPr>
+                <w:noProof/>
+                <w:webHidden/>
+              </w:rPr>
+              <w:fldChar w:fldCharType="begin"/>
+            </w:r>
+            <w:r>
+              <w:rPr>
+                <w:noProof/>
+                <w:webHidden/>
+              </w:rPr>
+              <w:instrText xml:space="preserve"> PAGEREF _Toc400986392 \h </w:instrText>
+            </w:r>
+            <w:r>
+              <w:rPr>
+                <w:noProof/>
+                <w:webHidden/>
+              </w:rPr>
+            </w:r>
+            <w:r>
+              <w:rPr>
+                <w:noProof/>
+                <w:webHidden/>
+              </w:rPr>
+              <w:fldChar w:fldCharType="separate"/>
+            </w:r>
+            <w:r>
+              <w:rPr>
+                <w:noProof/>
+                <w:webHidden/>
+              </w:rPr>
+              <w:t>2</w:t>
+            </w:r>
+            <w:r>
+              <w:rPr>
+                <w:noProof/>
+                <w:webHidden/>
+              </w:rPr>
+              <w:fldChar w:fldCharType="end"/>
+            </w:r>
+          </w:hyperlink>
+        </w:p>
+        <w:p>
+          <w:pPr>
+            <w:pStyle w:val="TOC3"/>
+            <w:tabs>
+              <w:tab w:val="right" w:leader="dot" w:pos="9350"/>
+            </w:tabs>
+            <w:rPr>
+              <w:rFonts w:eastAsiaTheme="minorEastAsia"/>
+              <w:noProof/>
+              <w:lang w:eastAsia="en-CA"/>
+            </w:rPr>
+          </w:pPr>
+          <w:hyperlink w:anchor="_Toc400986393" w:history="1">
+            <w:r>
+              <w:rPr>
+                <w:rStyle w:val="Hyperlink"/>
+                <w:rFonts w:eastAsia="Times New Roman"/>
+                <w:noProof/>
+                <w:shd w:val="clear" w:color="auto" w:fill="FFFFFF"/>
+                <w:lang w:eastAsia="en-CA"/>
+              </w:rPr>
+              <w:t>Alex Ferguson - Graduate Student</w:t>
+            </w:r>
+            <w:r>
+              <w:rPr>
+                <w:noProof/>
+                <w:webHidden/>
+              </w:rPr>
+              <w:tab/>
+            </w:r>
+            <w:r>
+              <w:rPr>
+                <w:noProof/>
+                <w:webHidden/>
+              </w:rPr>
+              <w:fldChar w:fldCharType="begin"/>
+            </w:r>
+            <w:r>
+              <w:rPr>
+                <w:noProof/>
+                <w:webHidden/>
+              </w:rPr>
+              <w:instrText xml:space="preserve"> PAGEREF _Toc400986393 \h </w:instrText>
+            </w:r>
+            <w:r>
+              <w:rPr>
+                <w:noProof/>
+                <w:webHidden/>
+              </w:rPr>
+            </w:r>
+            <w:r>
+              <w:rPr>
+                <w:noProof/>
+                <w:webHidden/>
+              </w:rPr>
+              <w:fldChar w:fldCharType="separate"/>
+            </w:r>
+            <w:r>
+              <w:rPr>
+                <w:noProof/>
+                <w:webHidden/>
+              </w:rPr>
+              <w:t>3</w:t>
+            </w:r>
+            <w:r>
+              <w:rPr>
+                <w:noProof/>
+                <w:webHidden/>
+              </w:rPr>
+              <w:fldChar w:fldCharType="end"/>
+            </w:r>
+          </w:hyperlink>
+        </w:p>
+        <w:p>
+          <w:pPr>
+            <w:pStyle w:val="TOC3"/>
+            <w:tabs>
+              <w:tab w:val="right" w:leader="dot" w:pos="9350"/>
+            </w:tabs>
+            <w:rPr>
+              <w:rFonts w:eastAsiaTheme="minorEastAsia"/>
+              <w:noProof/>
+              <w:lang w:eastAsia="en-CA"/>
+            </w:rPr>
+          </w:pPr>
+          <w:hyperlink w:anchor="_Toc400986394" w:history="1">
+            <w:r>
+              <w:rPr>
+                <w:rStyle w:val="Hyperlink"/>
+                <w:rFonts w:eastAsia="Times New Roman"/>
+                <w:noProof/>
+                <w:shd w:val="clear" w:color="auto" w:fill="FFFFFF"/>
+                <w:lang w:eastAsia="en-CA"/>
+              </w:rPr>
+              <w:t>Andrew Stanley - Librarian</w:t>
+            </w:r>
+            <w:r>
+              <w:rPr>
+                <w:noProof/>
+                <w:webHidden/>
+              </w:rPr>
+              <w:tab/>
+            </w:r>
+            <w:r>
+              <w:rPr>
+                <w:noProof/>
+                <w:webHidden/>
+              </w:rPr>
+              <w:fldChar w:fldCharType="begin"/>
+            </w:r>
+            <w:r>
+              <w:rPr>
+                <w:noProof/>
+                <w:webHidden/>
+              </w:rPr>
+              <w:instrText xml:space="preserve"> PAGEREF _Toc400986394 \h </w:instrText>
+            </w:r>
+            <w:r>
+              <w:rPr>
+                <w:noProof/>
+                <w:webHidden/>
+              </w:rPr>
+            </w:r>
+            <w:r>
+              <w:rPr>
+                <w:noProof/>
+                <w:webHidden/>
+              </w:rPr>
+              <w:fldChar w:fldCharType="separate"/>
+            </w:r>
+            <w:r>
+              <w:rPr>
+                <w:noProof/>
+                <w:webHidden/>
+              </w:rPr>
+              <w:t>4</w:t>
+            </w:r>
+            <w:r>
+              <w:rPr>
+                <w:noProof/>
+                <w:webHidden/>
+              </w:rPr>
+              <w:fldChar w:fldCharType="end"/>
+            </w:r>
+          </w:hyperlink>
+        </w:p>
+        <w:p>
+          <w:pPr>
+            <w:pStyle w:val="TOC2"/>
+            <w:tabs>
+              <w:tab w:val="right" w:leader="dot" w:pos="9350"/>
+            </w:tabs>
+            <w:rPr>
+              <w:rFonts w:eastAsiaTheme="minorEastAsia"/>
+              <w:noProof/>
+              <w:lang w:eastAsia="en-CA"/>
+            </w:rPr>
+          </w:pPr>
+          <w:hyperlink w:anchor="_Toc400986395" w:history="1">
+            <w:r>
+              <w:rPr>
+                <w:rStyle w:val="Hyperlink"/>
+                <w:noProof/>
+              </w:rPr>
+              <w:t>User St</w:t>
+            </w:r>
+            <w:r>
+              <w:rPr>
+                <w:rStyle w:val="Hyperlink"/>
+                <w:noProof/>
+              </w:rPr>
+              <w:t>o</w:t>
+            </w:r>
+            <w:r>
+              <w:rPr>
+                <w:rStyle w:val="Hyperlink"/>
+                <w:noProof/>
+              </w:rPr>
+              <w:t>ries</w:t>
+            </w:r>
+            <w:r>
+              <w:rPr>
+                <w:noProof/>
+                <w:webHidden/>
+              </w:rPr>
+              <w:tab/>
+            </w:r>
+            <w:r>
+              <w:rPr>
+                <w:noProof/>
+                <w:webHidden/>
+              </w:rPr>
+              <w:fldChar w:fldCharType="begin"/>
+            </w:r>
+            <w:r>
+              <w:rPr>
+                <w:noProof/>
+                <w:webHidden/>
+              </w:rPr>
+              <w:instrText xml:space="preserve"> PAGEREF _Toc400986395 \h </w:instrText>
+            </w:r>
+            <w:r>
+              <w:rPr>
+                <w:noProof/>
+                <w:webHidden/>
+              </w:rPr>
+            </w:r>
+            <w:r>
+              <w:rPr>
+                <w:noProof/>
+                <w:webHidden/>
+              </w:rPr>
+              <w:fldChar w:fldCharType="separate"/>
+            </w:r>
+            <w:r>
+              <w:rPr>
+                <w:noProof/>
+                <w:webHidden/>
+              </w:rPr>
+              <w:t>4</w:t>
+            </w:r>
+            <w:r>
+              <w:rPr>
+                <w:noProof/>
+                <w:webHidden/>
+              </w:rPr>
+              <w:fldChar w:fldCharType="end"/>
+            </w:r>
+          </w:hyperlink>
+        </w:p>
+        <w:p>
+          <w:pPr>
+            <w:pStyle w:val="TOC2"/>
+            <w:tabs>
+              <w:tab w:val="right" w:leader="dot" w:pos="9350"/>
+            </w:tabs>
+            <w:rPr>
+              <w:rFonts w:eastAsiaTheme="minorEastAsia"/>
+              <w:noProof/>
+              <w:lang w:eastAsia="en-CA"/>
+            </w:rPr>
+          </w:pPr>
+          <w:hyperlink w:anchor="_Toc400986396" w:history="1">
+            <w:r>
+              <w:rPr>
+                <w:rStyle w:val="Hyperlink"/>
+                <w:noProof/>
+              </w:rPr>
+              <w:t>System Design</w:t>
+            </w:r>
+            <w:r>
+              <w:rPr>
+                <w:noProof/>
+                <w:webHidden/>
+              </w:rPr>
+              <w:tab/>
+            </w:r>
+            <w:r>
+              <w:rPr>
+                <w:noProof/>
+                <w:webHidden/>
+              </w:rPr>
+              <w:fldChar w:fldCharType="begin"/>
+            </w:r>
+            <w:r>
+              <w:rPr>
+                <w:noProof/>
+                <w:webHidden/>
+              </w:rPr>
+              <w:instrText xml:space="preserve"> PAGEREF _Toc400986396 \h </w:instrText>
+            </w:r>
+            <w:r>
+              <w:rPr>
+                <w:noProof/>
+                <w:webHidden/>
+              </w:rPr>
+            </w:r>
+            <w:r>
+              <w:rPr>
+                <w:noProof/>
+                <w:webHidden/>
+              </w:rPr>
+              <w:fldChar w:fldCharType="separate"/>
+            </w:r>
+            <w:r>
+              <w:rPr>
+                <w:noProof/>
+                <w:webHidden/>
+              </w:rPr>
+              <w:t>4</w:t>
+            </w:r>
+            <w:r>
+              <w:rPr>
+                <w:noProof/>
+                <w:webHidden/>
+              </w:rPr>
+              <w:fldChar w:fldCharType="end"/>
+            </w:r>
+          </w:hyperlink>
+        </w:p>
+        <w:p>
+          <w:pPr>
+            <w:pStyle w:val="TOC2"/>
+            <w:tabs>
+              <w:tab w:val="right" w:leader="dot" w:pos="9350"/>
+            </w:tabs>
+            <w:rPr>
+              <w:rFonts w:eastAsiaTheme="minorEastAsia"/>
+              <w:noProof/>
+              <w:lang w:eastAsia="en-CA"/>
+            </w:rPr>
+          </w:pPr>
+          <w:hyperlink w:anchor="_Toc400986397" w:history="1">
+            <w:r>
+              <w:rPr>
+                <w:rStyle w:val="Hyperlink"/>
+                <w:noProof/>
+              </w:rPr>
+              <w:t>Release Plan</w:t>
+            </w:r>
+            <w:r>
+              <w:rPr>
+                <w:noProof/>
+                <w:webHidden/>
+              </w:rPr>
+              <w:tab/>
+            </w:r>
+            <w:r>
+              <w:rPr>
+                <w:noProof/>
+                <w:webHidden/>
+              </w:rPr>
+              <w:fldChar w:fldCharType="begin"/>
+            </w:r>
+            <w:r>
+              <w:rPr>
+                <w:noProof/>
+                <w:webHidden/>
+              </w:rPr>
+              <w:instrText xml:space="preserve"> PAGEREF _Toc400986397 \h </w:instrText>
+            </w:r>
+            <w:r>
+              <w:rPr>
+                <w:noProof/>
+                <w:webHidden/>
+              </w:rPr>
+            </w:r>
+            <w:r>
+              <w:rPr>
+                <w:noProof/>
+                <w:webHidden/>
+              </w:rPr>
+              <w:fldChar w:fldCharType="separate"/>
+            </w:r>
+            <w:r>
+              <w:rPr>
+                <w:noProof/>
+                <w:webHidden/>
+              </w:rPr>
+              <w:t>5</w:t>
+            </w:r>
+            <w:r>
+              <w:rPr>
+                <w:noProof/>
+                <w:webHidden/>
+              </w:rPr>
+              <w:fldChar w:fldCharType="end"/>
+            </w:r>
+          </w:hyperlink>
+        </w:p>
+        <w:p>
+          <w:pPr>
+            <w:pStyle w:val="TOC2"/>
+            <w:tabs>
+              <w:tab w:val="right" w:leader="dot" w:pos="9350"/>
+            </w:tabs>
+            <w:rPr>
+              <w:rFonts w:eastAsiaTheme="minorEastAsia"/>
+              <w:noProof/>
+              <w:lang w:eastAsia="en-CA"/>
+            </w:rPr>
+          </w:pPr>
+          <w:hyperlink w:anchor="_Toc400986398" w:history="1">
+            <w:r>
+              <w:rPr>
+                <w:rStyle w:val="Hyperlink"/>
+                <w:noProof/>
+              </w:rPr>
+              <w:t>Release Plan Video</w:t>
+            </w:r>
+            <w:r>
+              <w:rPr>
+                <w:noProof/>
+                <w:webHidden/>
+              </w:rPr>
+              <w:tab/>
+            </w:r>
+            <w:r>
+              <w:rPr>
+                <w:noProof/>
+                <w:webHidden/>
+              </w:rPr>
+              <w:fldChar w:fldCharType="begin"/>
+            </w:r>
+            <w:r>
+              <w:rPr>
+                <w:noProof/>
+                <w:webHidden/>
+              </w:rPr>
+              <w:instrText xml:space="preserve"> PAGEREF _Toc400986398 \h </w:instrText>
+            </w:r>
+            <w:r>
+              <w:rPr>
+                <w:noProof/>
+                <w:webHidden/>
+              </w:rPr>
+            </w:r>
+            <w:r>
+              <w:rPr>
+                <w:noProof/>
+                <w:webHidden/>
+              </w:rPr>
+              <w:fldChar w:fldCharType="separate"/>
+            </w:r>
+            <w:r>
+              <w:rPr>
+                <w:noProof/>
+                <w:webHidden/>
+              </w:rPr>
+              <w:t>5</w:t>
+            </w:r>
+            <w:r>
+              <w:rPr>
+                <w:noProof/>
+                <w:webHidden/>
+              </w:rPr>
+              <w:fldChar w:fldCharType="end"/>
+            </w:r>
+          </w:hyperlink>
+        </w:p>
+        <w:p>
+          <w:r>
+            <w:rPr>
+              <w:b/>
+              <w:bCs/>
+              <w:noProof/>
+            </w:rPr>
+            <w:fldChar w:fldCharType="end"/>
+          </w:r>
+        </w:p>
+      </w:sdtContent>
+    </w:sdt>
     <w:p>
       <w:pPr>
         <w:pStyle w:val="Heading1"/>
       </w:pPr>
+      <w:bookmarkStart w:id="0" w:name="_Toc400986385"/>
+      <w:r>
+        <w:t>State of the Project</w:t>
+      </w:r>
+      <w:bookmarkEnd w:id="0"/>
+    </w:p>
+    <w:p>
+      <w:r>
+        <w:t>Provide a brief summary (one page) of the current state of the project. Are you following the original plan? Did you have to make changes? Why or why not? What elements from the previous Phase are you building on? Any problems or obstacles that you had to overcome?</w:t>
+      </w:r>
+    </w:p>
+    <w:p>
+      <w:pPr>
+        <w:pStyle w:val="Heading1"/>
+      </w:pPr>
+      <w:bookmarkStart w:id="1" w:name="_Toc400986386"/>
+      <w:r>
+        <w:t>Iteration Plan</w:t>
+      </w:r>
+      <w:bookmarkEnd w:id="1"/>
+    </w:p>
+    <w:p>
+      <w:r>
+        <w:t>The Release Plan you submitted in the previous phase of the project now drives your iterations!</w:t>
+      </w:r>
+    </w:p>
+    <w:p>
+      <w:pPr>
+        <w:pStyle w:val="Heading1"/>
+      </w:pPr>
+      <w:bookmarkStart w:id="2" w:name="_Toc400986387"/>
+      <w:r>
+        <w:t>Task Board</w:t>
+      </w:r>
+      <w:bookmarkEnd w:id="2"/>
+    </w:p>
+    <w:p>
+      <w:r>
+        <w:t>It is up to you to choose if you use a real board or a virtual one. If you use a virtual one, submit it. If you use a real one, take a picture and submit it. Whichever medium you choose, you will need to present it to your TA during you meeting.</w:t>
+      </w:r>
+    </w:p>
+    <w:p>
+      <w:pPr>
+        <w:pStyle w:val="Heading1"/>
+      </w:pPr>
+      <w:bookmarkStart w:id="3" w:name="_Toc400986388"/>
+      <w:r>
+        <w:t>Burndown Chart</w:t>
+      </w:r>
+      <w:bookmarkEnd w:id="3"/>
+    </w:p>
+    <w:p>
+      <w:r>
+        <w:t>[See attached]</w:t>
+      </w:r>
+    </w:p>
+    <w:p>
+      <w:pPr>
+        <w:pStyle w:val="Heading1"/>
+      </w:pPr>
+      <w:bookmarkStart w:id="4" w:name="_Toc400986389"/>
+      <w:r>
+        <w:t>CRC Model</w:t>
+      </w:r>
+      <w:bookmarkEnd w:id="4"/>
+    </w:p>
+    <w:p>
+      <w:r>
+        <w:t>It is up to you to decide whether you use real index cards or some software to help you draw and share them. If you use software, please submit the CRC Model with the rest of your submission. If you use index cards, please put them in an envelope labelled with your team name, and give the envelope to your instructor or any of our TAs.</w:t>
+      </w:r>
+    </w:p>
+    <w:p>
+      <w:pPr>
+        <w:pStyle w:val="Heading1"/>
+      </w:pPr>
+      <w:bookmarkStart w:id="5" w:name="_Toc400986390"/>
       <w:r>
         <w:lastRenderedPageBreak/>
-        <w:t>State of the Project</w:t>
-      </w:r>
-    </w:p>
-    <w:p>
-      <w:r>
-        <w:t>Provide a brief summary (one page) of the current state of the project. Are you following the original plan? Did you have to make changes? Why or why not? What elements from the previous Phase are you building on? Any problems or obstacles that you had to overcome?</w:t>
-      </w:r>
-    </w:p>
-    <w:p>
-      <w:pPr>
-        <w:pStyle w:val="Heading1"/>
-      </w:pPr>
-      <w:r>
-        <w:t>Iteration Plan</w:t>
-      </w:r>
-    </w:p>
-    <w:p>
-      <w:r>
-        <w:t>The Release Plan you submitted in the previous phase of the project now drives your iterations!</w:t>
-      </w:r>
-    </w:p>
-    <w:p>
-      <w:pPr>
-        <w:pStyle w:val="Heading1"/>
-      </w:pPr>
-      <w:r>
-        <w:t>Task Board</w:t>
-      </w:r>
-    </w:p>
-    <w:p>
-      <w:r>
-        <w:t>It is up to you to choose if you use a real board or a virtual one. If you use a virtual one, submit it. If you use a real one, take a picture and submit it. Whichever medium you choose, you will need to present it to your TA during you meeting.</w:t>
-      </w:r>
-    </w:p>
-    <w:p>
-      <w:pPr>
-        <w:pStyle w:val="Heading1"/>
-      </w:pPr>
-      <w:proofErr w:type="spellStart"/>
-      <w:r>
-        <w:t>Burndown</w:t>
-      </w:r>
-      <w:proofErr w:type="spellEnd"/>
-      <w:r>
-        <w:t xml:space="preserve"> Chart</w:t>
-      </w:r>
-    </w:p>
-    <w:p>
-      <w:r>
-        <w:t>[See attached]</w:t>
-      </w:r>
-    </w:p>
-    <w:p>
-      <w:pPr>
-        <w:pStyle w:val="Heading1"/>
-      </w:pPr>
-      <w:r>
-        <w:t>CRC Model</w:t>
-      </w:r>
-    </w:p>
-    <w:p>
-      <w:r>
-        <w:t xml:space="preserve">It is up to you to decide whether you use real index cards or some software to help you draw and share them. If you use software, please submit the CRC Model with the rest of your submission. If you use index cards, please put them in an envelope labelled with your team name, and give the envelope to your instructor or any of our </w:t>
-      </w:r>
-      <w:proofErr w:type="spellStart"/>
-      <w:proofErr w:type="gramStart"/>
-      <w:r>
-        <w:t>TAs.</w:t>
-      </w:r>
-      <w:proofErr w:type="spellEnd"/>
-      <w:proofErr w:type="gramEnd"/>
-    </w:p>
-    <w:p>
-      <w:pPr>
-        <w:pStyle w:val="Heading1"/>
-      </w:pPr>
-      <w:r>
         <w:t>Improving on Phase 1</w:t>
       </w:r>
+      <w:bookmarkEnd w:id="5"/>
     </w:p>
     <w:p>
       <w:pPr>
         <w:pStyle w:val="Heading2"/>
       </w:pPr>
+      <w:bookmarkStart w:id="6" w:name="_Toc400986391"/>
       <w:r>
         <w:t>Personas</w:t>
       </w:r>
-    </w:p>
-    <w:p>
-      <w:r>
-        <w:t>Include</w:t>
-      </w:r>
-      <w:r>
-        <w:t xml:space="preserve"> at least two personas.</w:t>
+      <w:bookmarkEnd w:id="6"/>
+    </w:p>
+    <w:p>
+      <w:pPr>
+        <w:pStyle w:val="Heading3"/>
+        <w:rPr>
+          <w:rFonts w:ascii="Times New Roman" w:eastAsia="Times New Roman" w:hAnsi="Times New Roman" w:cs="Times New Roman"/>
+          <w:lang w:eastAsia="en-CA"/>
+        </w:rPr>
+      </w:pPr>
+      <w:bookmarkStart w:id="7" w:name="_Toc400986392"/>
+      <w:r>
+        <w:rPr>
+          <w:rFonts w:eastAsia="Times New Roman"/>
+          <w:lang w:eastAsia="en-CA"/>
+        </w:rPr>
+        <w:t>Dr. Alejandro Paz - Researcher</w:t>
+      </w:r>
+      <w:bookmarkEnd w:id="7"/>
+    </w:p>
+    <w:p>
+      <w:pPr>
+        <w:spacing w:after="0" w:line="240" w:lineRule="auto"/>
+        <w:rPr>
+          <w:rFonts w:ascii="Times New Roman" w:eastAsia="Times New Roman" w:hAnsi="Times New Roman" w:cs="Times New Roman"/>
+          <w:sz w:val="24"/>
+          <w:szCs w:val="24"/>
+          <w:lang w:eastAsia="en-CA"/>
+        </w:rPr>
+      </w:pPr>
+    </w:p>
+    <w:p>
+      <w:pPr>
+        <w:spacing w:after="0" w:line="240" w:lineRule="auto"/>
+        <w:jc w:val="center"/>
+        <w:rPr>
+          <w:rFonts w:ascii="Times New Roman" w:eastAsia="Times New Roman" w:hAnsi="Times New Roman" w:cs="Times New Roman"/>
+          <w:sz w:val="24"/>
+          <w:szCs w:val="24"/>
+          <w:lang w:eastAsia="en-CA"/>
+        </w:rPr>
+      </w:pPr>
+      <w:r>
+        <w:rPr>
+          <w:rFonts w:ascii="Arial" w:eastAsia="Times New Roman" w:hAnsi="Arial" w:cs="Arial"/>
+          <w:noProof/>
+          <w:color w:val="000000"/>
+          <w:sz w:val="23"/>
+          <w:szCs w:val="23"/>
+          <w:lang w:eastAsia="en-CA"/>
+        </w:rPr>
+        <w:drawing>
+          <wp:inline distT="0" distB="0" distL="0" distR="0">
+            <wp:extent cx="1285875" cy="1706257"/>
+            <wp:effectExtent l="0" t="0" r="0" b="8255"/>
+            <wp:docPr id="3" name="Picture 3" descr="paz.jpg"/>
+            <wp:cNvGraphicFramePr>
+              <a:graphicFrameLocks xmlns:a="http://schemas.openxmlformats.org/drawingml/2006/main" noChangeAspect="1"/>
+            </wp:cNvGraphicFramePr>
+            <a:graphic xmlns:a="http://schemas.openxmlformats.org/drawingml/2006/main">
+              <a:graphicData uri="http://schemas.openxmlformats.org/drawingml/2006/picture">
+                <pic:pic xmlns:pic="http://schemas.openxmlformats.org/drawingml/2006/picture">
+                  <pic:nvPicPr>
+                    <pic:cNvPr id="0" name="Picture 1" descr="paz.jpg"/>
+                    <pic:cNvPicPr>
+                      <a:picLocks noChangeAspect="1" noChangeArrowheads="1"/>
+                    </pic:cNvPicPr>
+                  </pic:nvPicPr>
+                  <pic:blipFill>
+                    <a:blip r:embed="rId8">
+                      <a:extLst>
+                        <a:ext uri="{28A0092B-C50C-407E-A947-70E740481C1C}">
+                          <a14:useLocalDpi xmlns:a14="http://schemas.microsoft.com/office/drawing/2010/main" val="0"/>
+                        </a:ext>
+                      </a:extLst>
+                    </a:blip>
+                    <a:srcRect/>
+                    <a:stretch>
+                      <a:fillRect/>
+                    </a:stretch>
+                  </pic:blipFill>
+                  <pic:spPr bwMode="auto">
+                    <a:xfrm>
+                      <a:off x="0" y="0"/>
+                      <a:ext cx="1296091" cy="1719813"/>
+                    </a:xfrm>
+                    <a:prstGeom prst="rect">
+                      <a:avLst/>
+                    </a:prstGeom>
+                    <a:noFill/>
+                    <a:ln>
+                      <a:noFill/>
+                    </a:ln>
+                  </pic:spPr>
+                </pic:pic>
+              </a:graphicData>
+            </a:graphic>
+          </wp:inline>
+        </w:drawing>
+      </w:r>
+    </w:p>
+    <w:p>
+      <w:pPr>
+        <w:spacing w:after="0" w:line="240" w:lineRule="auto"/>
+        <w:rPr>
+          <w:rFonts w:ascii="Times New Roman" w:eastAsia="Times New Roman" w:hAnsi="Times New Roman" w:cs="Times New Roman"/>
+          <w:sz w:val="24"/>
+          <w:szCs w:val="24"/>
+          <w:lang w:eastAsia="en-CA"/>
+        </w:rPr>
+      </w:pPr>
+    </w:p>
+    <w:p>
+      <w:pPr>
+        <w:rPr>
+          <w:rFonts w:ascii="Times New Roman" w:hAnsi="Times New Roman" w:cs="Times New Roman"/>
+          <w:lang w:eastAsia="en-CA"/>
+        </w:rPr>
+      </w:pPr>
+      <w:r>
+        <w:rPr>
+          <w:shd w:val="clear" w:color="auto" w:fill="FFFFFF"/>
+          <w:lang w:eastAsia="en-CA"/>
+        </w:rPr>
+        <w:t xml:space="preserve">Dr. Alejandro Paz, 30 years, is an Assistant Professor of Anthropology at the University of Toronto Scarborough. He is a calm and serene man, with a relaxed personality. He doesn’t have a strict routine since he believes that life may be enjoyed along with work duties. Besides his teaching and researching duties, he usually plays soccer and baseball in his neighborhood at Scarborough. </w:t>
+      </w:r>
+    </w:p>
+    <w:p>
+      <w:pPr>
+        <w:rPr>
+          <w:rFonts w:ascii="Times New Roman" w:hAnsi="Times New Roman" w:cs="Times New Roman"/>
+          <w:lang w:eastAsia="en-CA"/>
+        </w:rPr>
+      </w:pPr>
+      <w:r>
+        <w:rPr>
+          <w:shd w:val="clear" w:color="auto" w:fill="FFFFFF"/>
+          <w:lang w:eastAsia="en-CA"/>
+        </w:rPr>
+        <w:t>Dr. Paz has graduate affiliations in the departments of Anthropology and Linguistics, teaching courses in both departments. His researches include a variety of topics, including Language in Transnational and Global Contexts, Media and Publics, Translation and Commensuration, Pragmatics and Interaction and Israel in the Middle East. His current works are based on extensive ethnographic, archival and linguistic fieldwork in Israel and Palestine.</w:t>
+      </w:r>
+    </w:p>
+    <w:p>
+      <w:pPr>
+        <w:rPr>
+          <w:rFonts w:ascii="Times New Roman" w:hAnsi="Times New Roman" w:cs="Times New Roman"/>
+          <w:lang w:eastAsia="en-CA"/>
+        </w:rPr>
+      </w:pPr>
+      <w:r>
+        <w:rPr>
+          <w:shd w:val="clear" w:color="auto" w:fill="FFFFFF"/>
+          <w:lang w:eastAsia="en-CA"/>
+        </w:rPr>
+        <w:t>Since Dr. Paz doesn’t have a strict routine as a professor and researcher, when he is not teaching he can be either in his research lab in the Anthropology departments where he manages a research team with a graduate student or at his house, where he has a huge office to work on his researches from home.</w:t>
+      </w:r>
+    </w:p>
+    <w:p>
+      <w:pPr>
+        <w:rPr>
+          <w:rFonts w:ascii="Times New Roman" w:hAnsi="Times New Roman" w:cs="Times New Roman"/>
+          <w:lang w:eastAsia="en-CA"/>
+        </w:rPr>
+      </w:pPr>
+      <w:r>
+        <w:rPr>
+          <w:shd w:val="clear" w:color="auto" w:fill="FFFFFF"/>
+          <w:lang w:eastAsia="en-CA"/>
+        </w:rPr>
+        <w:t>Dr. Paz has great computer skills, being able to easily answer emails and write notes through his iPhone, and use a variety of computer software packages to collect, analyze and organize information and data in his MacBook, which he then present to other members of his department, either in a written report or oral presentation. He is also very familiar with websites and browsers, since the core of his researches are based on web-displayed information.</w:t>
+      </w:r>
+    </w:p>
+    <w:p>
+      <w:pPr>
+        <w:rPr>
+          <w:rFonts w:ascii="Times New Roman" w:hAnsi="Times New Roman" w:cs="Times New Roman"/>
+          <w:lang w:eastAsia="en-CA"/>
+        </w:rPr>
+      </w:pPr>
+      <w:r>
+        <w:rPr>
+          <w:shd w:val="clear" w:color="auto" w:fill="FFFFFF"/>
+          <w:lang w:eastAsia="en-CA"/>
+        </w:rPr>
+        <w:t>One of Dr. Paz’s main needs now is to be able to stay updated in the world’s ethnographic and transnational news and conflicts. Not only to be aware of what is happening but also to have reliable sources so that he can work through some of them in order to develop his researches. He needs a software that connects news sources in such a way that both the connection between the news and the sources are strictly reliable, coming from well-known news agencies and serious journalists. According to Dr. Paz, that would increase the productivity of his researches and be a valuable tool for his department in the future.</w:t>
+      </w:r>
+    </w:p>
+    <w:p>
+      <w:pPr>
+        <w:pStyle w:val="Heading3"/>
+        <w:rPr>
+          <w:rFonts w:ascii="Times New Roman" w:eastAsia="Times New Roman" w:hAnsi="Times New Roman" w:cs="Times New Roman"/>
+          <w:lang w:eastAsia="en-CA"/>
+        </w:rPr>
+      </w:pPr>
+      <w:bookmarkStart w:id="8" w:name="_Toc400986393"/>
+      <w:r>
+        <w:rPr>
+          <w:rFonts w:eastAsia="Times New Roman"/>
+          <w:shd w:val="clear" w:color="auto" w:fill="FFFFFF"/>
+          <w:lang w:eastAsia="en-CA"/>
+        </w:rPr>
+        <w:lastRenderedPageBreak/>
+        <w:t>Alex Ferguson - Graduate Student</w:t>
+      </w:r>
+      <w:bookmarkEnd w:id="8"/>
+    </w:p>
+    <w:p>
+      <w:pPr>
+        <w:pStyle w:val="Heading3"/>
+        <w:rPr>
+          <w:rFonts w:ascii="Times New Roman" w:eastAsia="Times New Roman" w:hAnsi="Times New Roman" w:cs="Times New Roman"/>
+          <w:lang w:eastAsia="en-CA"/>
+        </w:rPr>
+      </w:pPr>
+    </w:p>
+    <w:p>
+      <w:pPr>
+        <w:spacing w:after="0" w:line="240" w:lineRule="auto"/>
+        <w:jc w:val="center"/>
+        <w:rPr>
+          <w:rFonts w:ascii="Times New Roman" w:eastAsia="Times New Roman" w:hAnsi="Times New Roman" w:cs="Times New Roman"/>
+          <w:sz w:val="24"/>
+          <w:szCs w:val="24"/>
+          <w:lang w:eastAsia="en-CA"/>
+        </w:rPr>
+      </w:pPr>
+      <w:r>
+        <w:rPr>
+          <w:rFonts w:ascii="Arial" w:eastAsia="Times New Roman" w:hAnsi="Arial" w:cs="Arial"/>
+          <w:noProof/>
+          <w:color w:val="000000"/>
+          <w:sz w:val="24"/>
+          <w:szCs w:val="24"/>
+          <w:shd w:val="clear" w:color="auto" w:fill="FFFFFF"/>
+          <w:lang w:eastAsia="en-CA"/>
+        </w:rPr>
+        <w:drawing>
+          <wp:inline distT="0" distB="0" distL="0" distR="0">
+            <wp:extent cx="1352972" cy="2028825"/>
+            <wp:effectExtent l="0" t="0" r="0" b="0"/>
+            <wp:docPr id="2" name="Picture 2" descr="rakrause_1200x1800-April-Grad-Student-of-the-Month.jpg"/>
+            <wp:cNvGraphicFramePr>
+              <a:graphicFrameLocks xmlns:a="http://schemas.openxmlformats.org/drawingml/2006/main" noChangeAspect="1"/>
+            </wp:cNvGraphicFramePr>
+            <a:graphic xmlns:a="http://schemas.openxmlformats.org/drawingml/2006/main">
+              <a:graphicData uri="http://schemas.openxmlformats.org/drawingml/2006/picture">
+                <pic:pic xmlns:pic="http://schemas.openxmlformats.org/drawingml/2006/picture">
+                  <pic:nvPicPr>
+                    <pic:cNvPr id="0" name="Picture 2" descr="rakrause_1200x1800-April-Grad-Student-of-the-Month.jpg"/>
+                    <pic:cNvPicPr>
+                      <a:picLocks noChangeAspect="1" noChangeArrowheads="1"/>
+                    </pic:cNvPicPr>
+                  </pic:nvPicPr>
+                  <pic:blipFill>
+                    <a:blip r:embed="rId9" cstate="print">
+                      <a:extLst>
+                        <a:ext uri="{28A0092B-C50C-407E-A947-70E740481C1C}">
+                          <a14:useLocalDpi xmlns:a14="http://schemas.microsoft.com/office/drawing/2010/main" val="0"/>
+                        </a:ext>
+                      </a:extLst>
+                    </a:blip>
+                    <a:srcRect/>
+                    <a:stretch>
+                      <a:fillRect/>
+                    </a:stretch>
+                  </pic:blipFill>
+                  <pic:spPr bwMode="auto">
+                    <a:xfrm>
+                      <a:off x="0" y="0"/>
+                      <a:ext cx="1361325" cy="2041350"/>
+                    </a:xfrm>
+                    <a:prstGeom prst="rect">
+                      <a:avLst/>
+                    </a:prstGeom>
+                    <a:noFill/>
+                    <a:ln>
+                      <a:noFill/>
+                    </a:ln>
+                  </pic:spPr>
+                </pic:pic>
+              </a:graphicData>
+            </a:graphic>
+          </wp:inline>
+        </w:drawing>
+      </w:r>
+    </w:p>
+    <w:p>
+      <w:pPr>
+        <w:spacing w:after="0" w:line="240" w:lineRule="auto"/>
+        <w:rPr>
+          <w:rFonts w:ascii="Times New Roman" w:eastAsia="Times New Roman" w:hAnsi="Times New Roman" w:cs="Times New Roman"/>
+          <w:sz w:val="24"/>
+          <w:szCs w:val="24"/>
+          <w:lang w:eastAsia="en-CA"/>
+        </w:rPr>
+      </w:pPr>
+    </w:p>
+    <w:p>
+      <w:pPr>
+        <w:rPr>
+          <w:rFonts w:ascii="Times New Roman" w:hAnsi="Times New Roman" w:cs="Times New Roman"/>
+          <w:lang w:eastAsia="en-CA"/>
+        </w:rPr>
+      </w:pPr>
+      <w:r>
+        <w:rPr>
+          <w:shd w:val="clear" w:color="auto" w:fill="FFFFFF"/>
+          <w:lang w:eastAsia="en-CA"/>
+        </w:rPr>
+        <w:t>Alex Ferguson, 25 years, is a Graduate Student of the Anthropology Department at the University of Toronto Scarborough. He has a serious personality and is very hard-working and energetic. He always wants to be on schedule and get things done, no matter how hard he has to work on them. One of his main hobbies is fishing, which he believes is a good way to free his mind from his intense work scheduling.</w:t>
+      </w:r>
+    </w:p>
+    <w:p>
+      <w:pPr>
+        <w:rPr>
+          <w:rFonts w:ascii="Times New Roman" w:hAnsi="Times New Roman" w:cs="Times New Roman"/>
+          <w:lang w:eastAsia="en-CA"/>
+        </w:rPr>
+      </w:pPr>
+      <w:r>
+        <w:rPr>
+          <w:shd w:val="clear" w:color="auto" w:fill="FFFFFF"/>
+          <w:lang w:eastAsia="en-CA"/>
+        </w:rPr>
+        <w:t xml:space="preserve">Mr. Ferguson got a BSc in Anthropology at University of British Columbia. He was awarded as Alumni student for being </w:t>
+      </w:r>
+      <w:r>
+        <w:rPr>
+          <w:shd w:val="clear" w:color="auto" w:fill="FEFEFE"/>
+          <w:lang w:eastAsia="en-CA"/>
+        </w:rPr>
+        <w:t>outstanding scholarly during his undergraduate years. He specialized in Socio-Cultural Anthropology, emphasizing his interests in Middle East region.</w:t>
+      </w:r>
+    </w:p>
+    <w:p>
+      <w:pPr>
+        <w:rPr>
+          <w:rFonts w:ascii="Times New Roman" w:hAnsi="Times New Roman" w:cs="Times New Roman"/>
+          <w:lang w:eastAsia="en-CA"/>
+        </w:rPr>
+      </w:pPr>
+      <w:r>
+        <w:rPr>
+          <w:shd w:val="clear" w:color="auto" w:fill="FEFEFE"/>
+          <w:lang w:eastAsia="en-CA"/>
+        </w:rPr>
+        <w:t xml:space="preserve">Currently working with Dr. Alejandro Paz at the </w:t>
+      </w:r>
+      <w:r>
+        <w:rPr>
+          <w:shd w:val="clear" w:color="auto" w:fill="FFFFFF"/>
+          <w:lang w:eastAsia="en-CA"/>
+        </w:rPr>
+        <w:t>Anthropology Department at UTSC, Alex’s main responsibilities involve defining research parameters and expanding the knowledge of that research field by discovering a unique approach to different global conflicts/news to help Dr. Paz in his projects. That requires a lot of time looking for trustable sources and reliable connections between them to make resourceful articles.</w:t>
+      </w:r>
+    </w:p>
+    <w:p>
+      <w:pPr>
+        <w:rPr>
+          <w:rFonts w:ascii="Times New Roman" w:hAnsi="Times New Roman" w:cs="Times New Roman"/>
+          <w:lang w:eastAsia="en-CA"/>
+        </w:rPr>
+      </w:pPr>
+      <w:r>
+        <w:rPr>
+          <w:shd w:val="clear" w:color="auto" w:fill="FFFFFF"/>
+          <w:lang w:eastAsia="en-CA"/>
+        </w:rPr>
+        <w:t>With good skills in computer usage, being able to use applications to manage his researches such as word processors and web browsers, Alex’s work would be facilitated by a software that could make those connections between news sources and crawl the web looking for specific keywords and news relationships that would help him build solid articles for Dr. Paz to work in.</w:t>
+      </w:r>
+    </w:p>
+    <w:p>
+      <w:pPr>
+        <w:spacing w:after="240" w:line="240" w:lineRule="auto"/>
+        <w:rPr>
+          <w:rFonts w:ascii="Times New Roman" w:eastAsia="Times New Roman" w:hAnsi="Times New Roman" w:cs="Times New Roman"/>
+          <w:sz w:val="24"/>
+          <w:szCs w:val="24"/>
+          <w:lang w:eastAsia="en-CA"/>
+        </w:rPr>
+      </w:pPr>
+      <w:r>
+        <w:rPr>
+          <w:rFonts w:ascii="Times New Roman" w:eastAsia="Times New Roman" w:hAnsi="Times New Roman" w:cs="Times New Roman"/>
+          <w:sz w:val="24"/>
+          <w:szCs w:val="24"/>
+          <w:lang w:eastAsia="en-CA"/>
+        </w:rPr>
+        <w:br/>
+      </w:r>
+    </w:p>
+    <w:p>
+      <w:pPr>
+        <w:pStyle w:val="Heading3"/>
+        <w:rPr>
+          <w:rFonts w:ascii="Times New Roman" w:eastAsia="Times New Roman" w:hAnsi="Times New Roman" w:cs="Times New Roman"/>
+          <w:lang w:eastAsia="en-CA"/>
+        </w:rPr>
+      </w:pPr>
+      <w:bookmarkStart w:id="9" w:name="_Toc400986394"/>
+      <w:r>
+        <w:rPr>
+          <w:rFonts w:eastAsia="Times New Roman"/>
+          <w:shd w:val="clear" w:color="auto" w:fill="FFFFFF"/>
+          <w:lang w:eastAsia="en-CA"/>
+        </w:rPr>
+        <w:lastRenderedPageBreak/>
+        <w:t>Andrew Stanley - Librarian</w:t>
+      </w:r>
+      <w:bookmarkEnd w:id="9"/>
+    </w:p>
+    <w:p>
+      <w:pPr>
+        <w:jc w:val="center"/>
+        <w:rPr>
+          <w:rFonts w:ascii="Times New Roman" w:hAnsi="Times New Roman" w:cs="Times New Roman"/>
+          <w:lang w:eastAsia="en-CA"/>
+        </w:rPr>
+      </w:pPr>
+      <w:r>
+        <w:rPr>
+          <w:noProof/>
+          <w:shd w:val="clear" w:color="auto" w:fill="FEFEFE"/>
+          <w:lang w:eastAsia="en-CA"/>
+        </w:rPr>
+        <w:drawing>
+          <wp:inline distT="0" distB="0" distL="0" distR="0">
+            <wp:extent cx="1552575" cy="2060427"/>
+            <wp:effectExtent l="0" t="0" r="0" b="0"/>
+            <wp:docPr id="1" name="Picture 1" descr="Untitled.jpg"/>
+            <wp:cNvGraphicFramePr>
+              <a:graphicFrameLocks xmlns:a="http://schemas.openxmlformats.org/drawingml/2006/main" noChangeAspect="1"/>
+            </wp:cNvGraphicFramePr>
+            <a:graphic xmlns:a="http://schemas.openxmlformats.org/drawingml/2006/main">
+              <a:graphicData uri="http://schemas.openxmlformats.org/drawingml/2006/picture">
+                <pic:pic xmlns:pic="http://schemas.openxmlformats.org/drawingml/2006/picture">
+                  <pic:nvPicPr>
+                    <pic:cNvPr id="0" name="Picture 3" descr="Untitled.jpg"/>
+                    <pic:cNvPicPr>
+                      <a:picLocks noChangeAspect="1" noChangeArrowheads="1"/>
+                    </pic:cNvPicPr>
+                  </pic:nvPicPr>
+                  <pic:blipFill>
+                    <a:blip r:embed="rId10">
+                      <a:extLst>
+                        <a:ext uri="{28A0092B-C50C-407E-A947-70E740481C1C}">
+                          <a14:useLocalDpi xmlns:a14="http://schemas.microsoft.com/office/drawing/2010/main" val="0"/>
+                        </a:ext>
+                      </a:extLst>
+                    </a:blip>
+                    <a:srcRect/>
+                    <a:stretch>
+                      <a:fillRect/>
+                    </a:stretch>
+                  </pic:blipFill>
+                  <pic:spPr bwMode="auto">
+                    <a:xfrm>
+                      <a:off x="0" y="0"/>
+                      <a:ext cx="1564910" cy="2076797"/>
+                    </a:xfrm>
+                    <a:prstGeom prst="rect">
+                      <a:avLst/>
+                    </a:prstGeom>
+                    <a:noFill/>
+                    <a:ln>
+                      <a:noFill/>
+                    </a:ln>
+                  </pic:spPr>
+                </pic:pic>
+              </a:graphicData>
+            </a:graphic>
+          </wp:inline>
+        </w:drawing>
+      </w:r>
+    </w:p>
+    <w:p>
+      <w:pPr>
+        <w:rPr>
+          <w:rFonts w:ascii="Times New Roman" w:hAnsi="Times New Roman" w:cs="Times New Roman"/>
+          <w:lang w:eastAsia="en-CA"/>
+        </w:rPr>
+      </w:pPr>
+      <w:r>
+        <w:rPr>
+          <w:shd w:val="clear" w:color="auto" w:fill="FFFFFF"/>
+          <w:lang w:eastAsia="en-CA"/>
+        </w:rPr>
+        <w:t>Andrew is a 33-year-old librarian. He is a very systematic person and can seem aggressive to any</w:t>
+      </w:r>
+      <w:r>
+        <w:rPr>
+          <w:shd w:val="clear" w:color="auto" w:fill="FEFEFE"/>
+          <w:lang w:eastAsia="en-CA"/>
+        </w:rPr>
+        <w:t xml:space="preserve"> </w:t>
+      </w:r>
+      <w:r>
+        <w:rPr>
+          <w:shd w:val="clear" w:color="auto" w:fill="FFFFFF"/>
+          <w:lang w:eastAsia="en-CA"/>
+        </w:rPr>
+        <w:t>person or object not following his methods of organization. Though uptight about procedures, he does</w:t>
+      </w:r>
+      <w:r>
+        <w:rPr>
+          <w:shd w:val="clear" w:color="auto" w:fill="FEFEFE"/>
+          <w:lang w:eastAsia="en-CA"/>
+        </w:rPr>
+        <w:t xml:space="preserve"> </w:t>
+      </w:r>
+      <w:r>
+        <w:rPr>
+          <w:shd w:val="clear" w:color="auto" w:fill="FFFFFF"/>
+          <w:lang w:eastAsia="en-CA"/>
+        </w:rPr>
+        <w:t>not mind not having a set routine of tasks, as long as everything he does is neat, efficient, and</w:t>
+      </w:r>
+      <w:r>
+        <w:rPr>
+          <w:shd w:val="clear" w:color="auto" w:fill="FEFEFE"/>
+          <w:lang w:eastAsia="en-CA"/>
+        </w:rPr>
+        <w:t xml:space="preserve"> </w:t>
+      </w:r>
+      <w:r>
+        <w:rPr>
+          <w:shd w:val="clear" w:color="auto" w:fill="FFFFFF"/>
+          <w:lang w:eastAsia="en-CA"/>
+        </w:rPr>
+        <w:t>can be documented up to his standards. Andrew is single, and whenever he isn't working at the</w:t>
+      </w:r>
+      <w:r>
+        <w:rPr>
+          <w:shd w:val="clear" w:color="auto" w:fill="FEFEFE"/>
+          <w:lang w:eastAsia="en-CA"/>
+        </w:rPr>
+        <w:t xml:space="preserve"> </w:t>
+      </w:r>
+      <w:r>
+        <w:rPr>
+          <w:shd w:val="clear" w:color="auto" w:fill="FFFFFF"/>
+          <w:lang w:eastAsia="en-CA"/>
+        </w:rPr>
+        <w:t>university library, he is usually keeping up with the news and researching new occurrences brought up in</w:t>
+      </w:r>
+      <w:r>
+        <w:rPr>
+          <w:shd w:val="clear" w:color="auto" w:fill="FEFEFE"/>
+          <w:lang w:eastAsia="en-CA"/>
+        </w:rPr>
+        <w:t xml:space="preserve"> </w:t>
+      </w:r>
+      <w:r>
+        <w:rPr>
+          <w:shd w:val="clear" w:color="auto" w:fill="FFFFFF"/>
+          <w:lang w:eastAsia="en-CA"/>
+        </w:rPr>
+        <w:t>them.</w:t>
+      </w:r>
+    </w:p>
+    <w:p>
+      <w:pPr>
+        <w:rPr>
+          <w:rFonts w:ascii="Times New Roman" w:hAnsi="Times New Roman" w:cs="Times New Roman"/>
+          <w:lang w:eastAsia="en-CA"/>
+        </w:rPr>
+      </w:pPr>
+      <w:r>
+        <w:rPr>
+          <w:shd w:val="clear" w:color="auto" w:fill="FFFFFF"/>
+          <w:lang w:eastAsia="en-CA"/>
+        </w:rPr>
+        <w:t>Andrew works in a library at a university, ensuring everything is in its proper space, which is very</w:t>
+      </w:r>
+      <w:r>
+        <w:rPr>
+          <w:shd w:val="clear" w:color="auto" w:fill="FEFEFE"/>
+          <w:lang w:eastAsia="en-CA"/>
+        </w:rPr>
+        <w:t xml:space="preserve"> </w:t>
+      </w:r>
+      <w:r>
+        <w:rPr>
+          <w:shd w:val="clear" w:color="auto" w:fill="FFFFFF"/>
+          <w:lang w:eastAsia="en-CA"/>
+        </w:rPr>
+        <w:t>important in his setting. All materials must be in its proper section to better cater to the students, and he must also know this system completely, in order to answer questions from them quickly and</w:t>
+      </w:r>
+      <w:r>
+        <w:rPr>
+          <w:shd w:val="clear" w:color="auto" w:fill="FEFEFE"/>
+          <w:lang w:eastAsia="en-CA"/>
+        </w:rPr>
+        <w:t xml:space="preserve"> </w:t>
+      </w:r>
+      <w:r>
+        <w:rPr>
+          <w:shd w:val="clear" w:color="auto" w:fill="FFFFFF"/>
+          <w:lang w:eastAsia="en-CA"/>
+        </w:rPr>
+        <w:t>accurately.</w:t>
+      </w:r>
+    </w:p>
+    <w:p>
+      <w:pPr>
+        <w:rPr>
+          <w:rFonts w:ascii="Times New Roman" w:hAnsi="Times New Roman" w:cs="Times New Roman"/>
+          <w:lang w:eastAsia="en-CA"/>
+        </w:rPr>
+      </w:pPr>
+      <w:r>
+        <w:rPr>
+          <w:shd w:val="clear" w:color="auto" w:fill="FFFFFF"/>
+          <w:lang w:eastAsia="en-CA"/>
+        </w:rPr>
+        <w:t>While the majority of the books in his current workplace are in English and of purely academic nature,</w:t>
+      </w:r>
+      <w:r>
+        <w:rPr>
+          <w:shd w:val="clear" w:color="auto" w:fill="FEFEFE"/>
+          <w:lang w:eastAsia="en-CA"/>
+        </w:rPr>
+        <w:t xml:space="preserve"> </w:t>
+      </w:r>
+      <w:r>
+        <w:rPr>
+          <w:shd w:val="clear" w:color="auto" w:fill="FFFFFF"/>
+          <w:lang w:eastAsia="en-CA"/>
+        </w:rPr>
+        <w:t>Andrew previously worked in a public library, where he was exposed to many books of a variety of</w:t>
+      </w:r>
+      <w:r>
+        <w:rPr>
+          <w:shd w:val="clear" w:color="auto" w:fill="FEFEFE"/>
+          <w:lang w:eastAsia="en-CA"/>
+        </w:rPr>
+        <w:t xml:space="preserve"> </w:t>
+      </w:r>
+      <w:r>
+        <w:rPr>
+          <w:shd w:val="clear" w:color="auto" w:fill="FFFFFF"/>
+          <w:lang w:eastAsia="en-CA"/>
+        </w:rPr>
+        <w:t>backgrounds and languages while he was returning them to their proper shelves, and read any he found</w:t>
+      </w:r>
+      <w:r>
+        <w:rPr>
+          <w:shd w:val="clear" w:color="auto" w:fill="FEFEFE"/>
+          <w:lang w:eastAsia="en-CA"/>
+        </w:rPr>
+        <w:t xml:space="preserve"> </w:t>
+      </w:r>
+      <w:r>
+        <w:rPr>
+          <w:shd w:val="clear" w:color="auto" w:fill="FFFFFF"/>
+          <w:lang w:eastAsia="en-CA"/>
+        </w:rPr>
+        <w:t>interesting. This majorly contributed to the many languages Andrew can communicate in, some very</w:t>
+      </w:r>
+      <w:r>
+        <w:rPr>
+          <w:shd w:val="clear" w:color="auto" w:fill="FEFEFE"/>
+          <w:lang w:eastAsia="en-CA"/>
+        </w:rPr>
+        <w:t xml:space="preserve"> </w:t>
+      </w:r>
+      <w:r>
+        <w:rPr>
+          <w:shd w:val="clear" w:color="auto" w:fill="FFFFFF"/>
+          <w:lang w:eastAsia="en-CA"/>
+        </w:rPr>
+        <w:t>fluently. It also contributed to the many cultures and activities in the world, sparking his interest to</w:t>
+      </w:r>
+      <w:r>
+        <w:rPr>
+          <w:shd w:val="clear" w:color="auto" w:fill="FEFEFE"/>
+          <w:lang w:eastAsia="en-CA"/>
+        </w:rPr>
+        <w:t xml:space="preserve"> </w:t>
+      </w:r>
+      <w:r>
+        <w:rPr>
+          <w:shd w:val="clear" w:color="auto" w:fill="FFFFFF"/>
+          <w:lang w:eastAsia="en-CA"/>
+        </w:rPr>
+        <w:t>how they form or link together.</w:t>
+      </w:r>
+    </w:p>
+    <w:p>
+      <w:pPr>
+        <w:rPr>
+          <w:rFonts w:ascii="Times New Roman" w:hAnsi="Times New Roman" w:cs="Times New Roman"/>
+          <w:lang w:eastAsia="en-CA"/>
+        </w:rPr>
+      </w:pPr>
+      <w:r>
+        <w:rPr>
+          <w:shd w:val="clear" w:color="auto" w:fill="FFFFFF"/>
+          <w:lang w:eastAsia="en-CA"/>
+        </w:rPr>
+        <w:t>The library systems are mainly on a computer, which Andrew has learned to be very skilled with. He is always at one of the administrative library computers during work unless he is returning books, even</w:t>
+      </w:r>
+      <w:r>
+        <w:rPr>
+          <w:shd w:val="clear" w:color="auto" w:fill="FEFEFE"/>
+          <w:lang w:eastAsia="en-CA"/>
+        </w:rPr>
+        <w:t xml:space="preserve"> </w:t>
+      </w:r>
+      <w:r>
+        <w:rPr>
+          <w:shd w:val="clear" w:color="auto" w:fill="FFFFFF"/>
+          <w:lang w:eastAsia="en-CA"/>
+        </w:rPr>
+        <w:t>staying at his post while eating lunch. He has also taken to using his computer skills off work to</w:t>
+      </w:r>
+      <w:r>
+        <w:rPr>
+          <w:shd w:val="clear" w:color="auto" w:fill="FEFEFE"/>
+          <w:lang w:eastAsia="en-CA"/>
+        </w:rPr>
+        <w:t xml:space="preserve"> </w:t>
+      </w:r>
+      <w:r>
+        <w:rPr>
+          <w:shd w:val="clear" w:color="auto" w:fill="FFFFFF"/>
+          <w:lang w:eastAsia="en-CA"/>
+        </w:rPr>
+        <w:t>read the news and research on the web, which he finds fascinating at the volume of information on it.</w:t>
       </w:r>
     </w:p>
     <w:p>
       <w:pPr>
         <w:pStyle w:val="Heading2"/>
       </w:pPr>
+      <w:bookmarkStart w:id="10" w:name="_Toc400986395"/>
       <w:r>
         <w:t>User Stories</w:t>
       </w:r>
+      <w:bookmarkEnd w:id="10"/>
     </w:p>
     <w:p>
       <w:r>
@@ -661,22 +2442,101 @@
       <w:pPr>
         <w:pStyle w:val="Heading2"/>
       </w:pPr>
+      <w:bookmarkStart w:id="11" w:name="_Toc400986396"/>
       <w:r>
         <w:t>System Design</w:t>
       </w:r>
-    </w:p>
-    <w:p>
-      <w:r>
-        <w:t>Include a System Metaphor.</w:t>
+      <w:bookmarkEnd w:id="11"/>
+    </w:p>
+    <w:p>
+      <w:r>
+        <w:t>The best way to describe the application is an investigator.</w:t>
+      </w:r>
+    </w:p>
+    <w:p>
+      <w:pPr>
+        <w:pStyle w:val="ListParagraph"/>
+        <w:numPr>
+          <w:ilvl w:val="0"/>
+          <w:numId w:val="2"/>
+        </w:numPr>
+      </w:pPr>
+      <w:r>
+        <w:t>The investigator will get all the information from the researcher.</w:t>
+      </w:r>
+    </w:p>
+    <w:p>
+      <w:pPr>
+        <w:pStyle w:val="ListParagraph"/>
+        <w:numPr>
+          <w:ilvl w:val="0"/>
+          <w:numId w:val="2"/>
+        </w:numPr>
+      </w:pPr>
+      <w:r>
+        <w:t>The investigator will investigate the topic and look for information coming from other topics/people/sources.</w:t>
+      </w:r>
+    </w:p>
+    <w:p>
+      <w:pPr>
+        <w:pStyle w:val="ListParagraph"/>
+        <w:numPr>
+          <w:ilvl w:val="0"/>
+          <w:numId w:val="2"/>
+        </w:numPr>
+      </w:pPr>
+      <w:r>
+        <w:t>For the facts to be reliable they need to come directly from the source. The investigator will continue to search for other people until the original source is found.</w:t>
+      </w:r>
+    </w:p>
+    <w:p>
+      <w:pPr>
+        <w:pStyle w:val="ListParagraph"/>
+        <w:numPr>
+          <w:ilvl w:val="0"/>
+          <w:numId w:val="2"/>
+        </w:numPr>
+      </w:pPr>
+      <w:r>
+        <w:lastRenderedPageBreak/>
+        <w:t>Once all the relationships between articles are found, the investigator will creat</w:t>
+      </w:r>
+      <w:r>
+        <w:t>e a report for the researcher.</w:t>
+      </w:r>
+    </w:p>
+    <w:p>
+      <w:pPr>
+        <w:pStyle w:val="ListParagraph"/>
+        <w:numPr>
+          <w:ilvl w:val="0"/>
+          <w:numId w:val="2"/>
+        </w:numPr>
+      </w:pPr>
+      <w:r>
+        <w:t>The report can be shared with other people (with permission from the researcher)</w:t>
+      </w:r>
+      <w:r>
+        <w:t>, like graduate students,</w:t>
+      </w:r>
+      <w:bookmarkStart w:id="12" w:name="_GoBack"/>
+      <w:bookmarkEnd w:id="12"/>
+      <w:r>
+        <w:t xml:space="preserve"> </w:t>
+      </w:r>
+      <w:r>
+        <w:t>and also archived for future use.</w:t>
       </w:r>
     </w:p>
     <w:p>
       <w:pPr>
         <w:pStyle w:val="Heading2"/>
       </w:pPr>
+      <w:bookmarkStart w:id="13" w:name="_Toc400986397"/>
       <w:r>
         <w:t>Release Plan</w:t>
       </w:r>
+      <w:bookmarkEnd w:id="13"/>
     </w:p>
     <w:p>
       <w:r>
@@ -687,16 +2547,16 @@
       <w:pPr>
         <w:pStyle w:val="Heading2"/>
       </w:pPr>
+      <w:bookmarkStart w:id="14" w:name="_Toc400986398"/>
       <w:r>
         <w:t>Release Plan Video</w:t>
       </w:r>
+      <w:bookmarkEnd w:id="14"/>
     </w:p>
     <w:p>
       <w:r>
         <w:t>See attached.</w:t>
       </w:r>
-      <w:bookmarkStart w:id="0" w:name="_GoBack"/>
-      <w:bookmarkEnd w:id="0"/>
     </w:p>
     <w:sectPr>
       <w:pgSz w:w="12240" w:h="15840"/>
@@ -708,6 +2568,243 @@
     </w:sectPr>
   </w:body>
 </w:document>
+</file>
+
+<file path=word/numbering.xml><?xml version="1.0" encoding="utf-8"?>
+<w:numbering xmlns:wpc="http://schemas.microsoft.com/office/word/2010/wordprocessingCanvas" xmlns:mc="http://schemas.openxmlformats.org/markup-compatibility/2006" xmlns:o="urn:schemas-microsoft-com:office:office" xmlns:r="http://schemas.openxmlformats.org/officeDocument/2006/relationships" xmlns:m="http://schemas.openxmlformats.org/officeDocument/2006/math" xmlns:v="urn:schemas-microsoft-com:vml" xmlns:wp14="http://schemas.microsoft.com/office/word/2010/wordprocessingDrawing" xmlns:wp="http://schemas.openxmlformats.org/drawingml/2006/wordprocessingDrawing" xmlns:w10="urn:schemas-microsoft-com:office:word" xmlns:w="http://schemas.openxmlformats.org/wordprocessingml/2006/main" xmlns:w14="http://schemas.microsoft.com/office/word/2010/wordml" xmlns:w15="http://schemas.microsoft.com/office/word/2012/wordml" xmlns:wpg="http://schemas.microsoft.com/office/word/2010/wordprocessingGroup" xmlns:wpi="http://schemas.microsoft.com/office/word/2010/wordprocessingInk" xmlns:wne="http://schemas.microsoft.com/office/word/2006/wordml" xmlns:wps="http://schemas.microsoft.com/office/word/2010/wordprocessingShape" mc:Ignorable="w14 w15 wp14">
+  <w:abstractNum w:abstractNumId="0">
+    <w:nsid w:val="1A87631C"/>
+    <w:multiLevelType w:val="hybridMultilevel"/>
+    <w:tmpl w:val="D20A7A60"/>
+    <w:lvl w:ilvl="0" w:tplc="10090001">
+      <w:start w:val="1"/>
+      <w:numFmt w:val="bullet"/>
+      <w:lvlText w:val=""/>
+      <w:lvlJc w:val="left"/>
+      <w:pPr>
+        <w:ind w:left="720" w:hanging="360"/>
+      </w:pPr>
+      <w:rPr>
+        <w:rFonts w:ascii="Symbol" w:hAnsi="Symbol" w:hint="default"/>
+      </w:rPr>
+    </w:lvl>
+    <w:lvl w:ilvl="1" w:tplc="10090003" w:tentative="1">
+      <w:start w:val="1"/>
+      <w:numFmt w:val="bullet"/>
+      <w:lvlText w:val="o"/>
+      <w:lvlJc w:val="left"/>
+      <w:pPr>
+        <w:ind w:left="1440" w:hanging="360"/>
+      </w:pPr>
+      <w:rPr>
+        <w:rFonts w:ascii="Courier New" w:hAnsi="Courier New" w:cs="Courier New" w:hint="default"/>
+      </w:rPr>
+    </w:lvl>
+    <w:lvl w:ilvl="2" w:tplc="10090005" w:tentative="1">
+      <w:start w:val="1"/>
+      <w:numFmt w:val="bullet"/>
+      <w:lvlText w:val=""/>
+      <w:lvlJc w:val="left"/>
+      <w:pPr>
+        <w:ind w:left="2160" w:hanging="360"/>
+      </w:pPr>
+      <w:rPr>
+        <w:rFonts w:ascii="Wingdings" w:hAnsi="Wingdings" w:hint="default"/>
+      </w:rPr>
+    </w:lvl>
+    <w:lvl w:ilvl="3" w:tplc="10090001" w:tentative="1">
+      <w:start w:val="1"/>
+      <w:numFmt w:val="bullet"/>
+      <w:lvlText w:val=""/>
+      <w:lvlJc w:val="left"/>
+      <w:pPr>
+        <w:ind w:left="2880" w:hanging="360"/>
+      </w:pPr>
+      <w:rPr>
+        <w:rFonts w:ascii="Symbol" w:hAnsi="Symbol" w:hint="default"/>
+      </w:rPr>
+    </w:lvl>
+    <w:lvl w:ilvl="4" w:tplc="10090003" w:tentative="1">
+      <w:start w:val="1"/>
+      <w:numFmt w:val="bullet"/>
+      <w:lvlText w:val="o"/>
+      <w:lvlJc w:val="left"/>
+      <w:pPr>
+        <w:ind w:left="3600" w:hanging="360"/>
+      </w:pPr>
+      <w:rPr>
+        <w:rFonts w:ascii="Courier New" w:hAnsi="Courier New" w:cs="Courier New" w:hint="default"/>
+      </w:rPr>
+    </w:lvl>
+    <w:lvl w:ilvl="5" w:tplc="10090005" w:tentative="1">
+      <w:start w:val="1"/>
+      <w:numFmt w:val="bullet"/>
+      <w:lvlText w:val=""/>
+      <w:lvlJc w:val="left"/>
+      <w:pPr>
+        <w:ind w:left="4320" w:hanging="360"/>
+      </w:pPr>
+      <w:rPr>
+        <w:rFonts w:ascii="Wingdings" w:hAnsi="Wingdings" w:hint="default"/>
+      </w:rPr>
+    </w:lvl>
+    <w:lvl w:ilvl="6" w:tplc="10090001" w:tentative="1">
+      <w:start w:val="1"/>
+      <w:numFmt w:val="bullet"/>
+      <w:lvlText w:val=""/>
+      <w:lvlJc w:val="left"/>
+      <w:pPr>
+        <w:ind w:left="5040" w:hanging="360"/>
+      </w:pPr>
+      <w:rPr>
+        <w:rFonts w:ascii="Symbol" w:hAnsi="Symbol" w:hint="default"/>
+      </w:rPr>
+    </w:lvl>
+    <w:lvl w:ilvl="7" w:tplc="10090003" w:tentative="1">
+      <w:start w:val="1"/>
+      <w:numFmt w:val="bullet"/>
+      <w:lvlText w:val="o"/>
+      <w:lvlJc w:val="left"/>
+      <w:pPr>
+        <w:ind w:left="5760" w:hanging="360"/>
+      </w:pPr>
+      <w:rPr>
+        <w:rFonts w:ascii="Courier New" w:hAnsi="Courier New" w:cs="Courier New" w:hint="default"/>
+      </w:rPr>
+    </w:lvl>
+    <w:lvl w:ilvl="8" w:tplc="10090005" w:tentative="1">
+      <w:start w:val="1"/>
+      <w:numFmt w:val="bullet"/>
+      <w:lvlText w:val=""/>
+      <w:lvlJc w:val="left"/>
+      <w:pPr>
+        <w:ind w:left="6480" w:hanging="360"/>
+      </w:pPr>
+      <w:rPr>
+        <w:rFonts w:ascii="Wingdings" w:hAnsi="Wingdings" w:hint="default"/>
+      </w:rPr>
+    </w:lvl>
+  </w:abstractNum>
+  <w:abstractNum w:abstractNumId="1">
+    <w:nsid w:val="3FA43C40"/>
+    <w:multiLevelType w:val="hybridMultilevel"/>
+    <w:tmpl w:val="21866A18"/>
+    <w:lvl w:ilvl="0" w:tplc="10090001">
+      <w:start w:val="1"/>
+      <w:numFmt w:val="bullet"/>
+      <w:lvlText w:val=""/>
+      <w:lvlJc w:val="left"/>
+      <w:pPr>
+        <w:ind w:left="720" w:hanging="360"/>
+      </w:pPr>
+      <w:rPr>
+        <w:rFonts w:ascii="Symbol" w:hAnsi="Symbol" w:hint="default"/>
+      </w:rPr>
+    </w:lvl>
+    <w:lvl w:ilvl="1" w:tplc="10090003" w:tentative="1">
+      <w:start w:val="1"/>
+      <w:numFmt w:val="bullet"/>
+      <w:lvlText w:val="o"/>
+      <w:lvlJc w:val="left"/>
+      <w:pPr>
+        <w:ind w:left="1440" w:hanging="360"/>
+      </w:pPr>
+      <w:rPr>
+        <w:rFonts w:ascii="Courier New" w:hAnsi="Courier New" w:cs="Courier New" w:hint="default"/>
+      </w:rPr>
+    </w:lvl>
+    <w:lvl w:ilvl="2" w:tplc="10090005" w:tentative="1">
+      <w:start w:val="1"/>
+      <w:numFmt w:val="bullet"/>
+      <w:lvlText w:val=""/>
+      <w:lvlJc w:val="left"/>
+      <w:pPr>
+        <w:ind w:left="2160" w:hanging="360"/>
+      </w:pPr>
+      <w:rPr>
+        <w:rFonts w:ascii="Wingdings" w:hAnsi="Wingdings" w:hint="default"/>
+      </w:rPr>
+    </w:lvl>
+    <w:lvl w:ilvl="3" w:tplc="10090001" w:tentative="1">
+      <w:start w:val="1"/>
+      <w:numFmt w:val="bullet"/>
+      <w:lvlText w:val=""/>
+      <w:lvlJc w:val="left"/>
+      <w:pPr>
+        <w:ind w:left="2880" w:hanging="360"/>
+      </w:pPr>
+      <w:rPr>
+        <w:rFonts w:ascii="Symbol" w:hAnsi="Symbol" w:hint="default"/>
+      </w:rPr>
+    </w:lvl>
+    <w:lvl w:ilvl="4" w:tplc="10090003" w:tentative="1">
+      <w:start w:val="1"/>
+      <w:numFmt w:val="bullet"/>
+      <w:lvlText w:val="o"/>
+      <w:lvlJc w:val="left"/>
+      <w:pPr>
+        <w:ind w:left="3600" w:hanging="360"/>
+      </w:pPr>
+      <w:rPr>
+        <w:rFonts w:ascii="Courier New" w:hAnsi="Courier New" w:cs="Courier New" w:hint="default"/>
+      </w:rPr>
+    </w:lvl>
+    <w:lvl w:ilvl="5" w:tplc="10090005" w:tentative="1">
+      <w:start w:val="1"/>
+      <w:numFmt w:val="bullet"/>
+      <w:lvlText w:val=""/>
+      <w:lvlJc w:val="left"/>
+      <w:pPr>
+        <w:ind w:left="4320" w:hanging="360"/>
+      </w:pPr>
+      <w:rPr>
+        <w:rFonts w:ascii="Wingdings" w:hAnsi="Wingdings" w:hint="default"/>
+      </w:rPr>
+    </w:lvl>
+    <w:lvl w:ilvl="6" w:tplc="10090001" w:tentative="1">
+      <w:start w:val="1"/>
+      <w:numFmt w:val="bullet"/>
+      <w:lvlText w:val=""/>
+      <w:lvlJc w:val="left"/>
+      <w:pPr>
+        <w:ind w:left="5040" w:hanging="360"/>
+      </w:pPr>
+      <w:rPr>
+        <w:rFonts w:ascii="Symbol" w:hAnsi="Symbol" w:hint="default"/>
+      </w:rPr>
+    </w:lvl>
+    <w:lvl w:ilvl="7" w:tplc="10090003" w:tentative="1">
+      <w:start w:val="1"/>
+      <w:numFmt w:val="bullet"/>
+      <w:lvlText w:val="o"/>
+      <w:lvlJc w:val="left"/>
+      <w:pPr>
+        <w:ind w:left="5760" w:hanging="360"/>
+      </w:pPr>
+      <w:rPr>
+        <w:rFonts w:ascii="Courier New" w:hAnsi="Courier New" w:cs="Courier New" w:hint="default"/>
+      </w:rPr>
+    </w:lvl>
+    <w:lvl w:ilvl="8" w:tplc="10090005" w:tentative="1">
+      <w:start w:val="1"/>
+      <w:numFmt w:val="bullet"/>
+      <w:lvlText w:val=""/>
+      <w:lvlJc w:val="left"/>
+      <w:pPr>
+        <w:ind w:left="6480" w:hanging="360"/>
+      </w:pPr>
+      <w:rPr>
+        <w:rFonts w:ascii="Wingdings" w:hAnsi="Wingdings" w:hint="default"/>
+      </w:rPr>
+    </w:lvl>
+  </w:abstractNum>
+  <w:num w:numId="1">
+    <w:abstractNumId w:val="0"/>
+  </w:num>
+  <w:num w:numId="2">
+    <w:abstractNumId w:val="1"/>
+  </w:num>
+</w:numbering>
 </file>
 
 <file path=word/styles.xml><?xml version="1.0" encoding="utf-8"?>
@@ -1147,6 +3244,28 @@
       <w:szCs w:val="26"/>
     </w:rPr>
   </w:style>
+  <w:style w:type="paragraph" w:styleId="Heading3">
+    <w:name w:val="heading 3"/>
+    <w:basedOn w:val="Normal"/>
+    <w:next w:val="Normal"/>
+    <w:link w:val="Heading3Char"/>
+    <w:uiPriority w:val="9"/>
+    <w:unhideWhenUsed/>
+    <w:qFormat/>
+    <w:rsid w:val="002733D1"/>
+    <w:pPr>
+      <w:keepNext/>
+      <w:keepLines/>
+      <w:spacing w:before="40" w:after="0"/>
+      <w:outlineLvl w:val="2"/>
+    </w:pPr>
+    <w:rPr>
+      <w:rFonts w:asciiTheme="majorHAnsi" w:eastAsiaTheme="majorEastAsia" w:hAnsiTheme="majorHAnsi" w:cstheme="majorBidi"/>
+      <w:color w:val="1F4D78" w:themeColor="accent1" w:themeShade="7F"/>
+      <w:sz w:val="24"/>
+      <w:szCs w:val="24"/>
+    </w:rPr>
+  </w:style>
   <w:style w:type="character" w:default="1" w:styleId="DefaultParagraphFont">
     <w:name w:val="Default Paragraph Font"/>
     <w:uiPriority w:val="1"/>
@@ -1296,515 +3415,112 @@
       <w:szCs w:val="26"/>
     </w:rPr>
   </w:style>
-</w:styles>
-</file>
-
-<file path=word/glossary/document.xml><?xml version="1.0" encoding="utf-8"?>
-<w:glossaryDocument xmlns:wpc="http://schemas.microsoft.com/office/word/2010/wordprocessingCanvas" xmlns:mc="http://schemas.openxmlformats.org/markup-compatibility/2006" xmlns:o="urn:schemas-microsoft-com:office:office" xmlns:r="http://schemas.openxmlformats.org/officeDocument/2006/relationships" xmlns:m="http://schemas.openxmlformats.org/officeDocument/2006/math" xmlns:v="urn:schemas-microsoft-com:vml" xmlns:wp14="http://schemas.microsoft.com/office/word/2010/wordprocessingDrawing" xmlns:wp="http://schemas.openxmlformats.org/drawingml/2006/wordprocessingDrawing" xmlns:w10="urn:schemas-microsoft-com:office:word" xmlns:w="http://schemas.openxmlformats.org/wordprocessingml/2006/main" xmlns:w14="http://schemas.microsoft.com/office/word/2010/wordml" xmlns:w15="http://schemas.microsoft.com/office/word/2012/wordml" xmlns:wpg="http://schemas.microsoft.com/office/word/2010/wordprocessingGroup" xmlns:wpi="http://schemas.microsoft.com/office/word/2010/wordprocessingInk" xmlns:wne="http://schemas.microsoft.com/office/word/2006/wordml" xmlns:wps="http://schemas.microsoft.com/office/word/2010/wordprocessingShape" mc:Ignorable="w14 w15 wp14"/>
-</file>
-
-<file path=word/glossary/fontTable.xml><?xml version="1.0" encoding="utf-8"?>
-<w:fonts xmlns:mc="http://schemas.openxmlformats.org/markup-compatibility/2006" xmlns:r="http://schemas.openxmlformats.org/officeDocument/2006/relationships" xmlns:w="http://schemas.openxmlformats.org/wordprocessingml/2006/main" xmlns:w14="http://schemas.microsoft.com/office/word/2010/wordml" xmlns:w15="http://schemas.microsoft.com/office/word/2012/wordml" mc:Ignorable="w14 w15">
-  <w:font w:name="Calibri">
-    <w:panose1 w:val="020F0502020204030204"/>
-    <w:charset w:val="00"/>
-    <w:family w:val="swiss"/>
-    <w:pitch w:val="variable"/>
-    <w:sig w:usb0="E00002FF" w:usb1="4000ACFF" w:usb2="00000001" w:usb3="00000000" w:csb0="0000019F" w:csb1="00000000"/>
-  </w:font>
-  <w:font w:name="Times New Roman">
-    <w:panose1 w:val="02020603050405020304"/>
-    <w:charset w:val="00"/>
-    <w:family w:val="roman"/>
-    <w:pitch w:val="variable"/>
-    <w:sig w:usb0="E0002EFF" w:usb1="C0007843" w:usb2="00000009" w:usb3="00000000" w:csb0="000001FF" w:csb1="00000000"/>
-  </w:font>
-  <w:font w:name="Calibri Light">
-    <w:panose1 w:val="020F0302020204030204"/>
-    <w:charset w:val="00"/>
-    <w:family w:val="swiss"/>
-    <w:pitch w:val="variable"/>
-    <w:sig w:usb0="A00002EF" w:usb1="4000207B" w:usb2="00000000" w:usb3="00000000" w:csb0="0000019F" w:csb1="00000000"/>
-  </w:font>
-</w:fonts>
-</file>
-
-<file path=word/glossary/settings.xml><?xml version="1.0" encoding="utf-8"?>
-<w:settings xmlns:mc="http://schemas.openxmlformats.org/markup-compatibility/2006" xmlns:o="urn:schemas-microsoft-com:office:office" xmlns:r="http://schemas.openxmlformats.org/officeDocument/2006/relationships" xmlns:m="http://schemas.openxmlformats.org/officeDocument/2006/math" xmlns:v="urn:schemas-microsoft-com:vml" xmlns:w10="urn:schemas-microsoft-com:office:word" xmlns:w="http://schemas.openxmlformats.org/wordprocessingml/2006/main" xmlns:w14="http://schemas.microsoft.com/office/word/2010/wordml" xmlns:w15="http://schemas.microsoft.com/office/word/2012/wordml" xmlns:sl="http://schemas.openxmlformats.org/schemaLibrary/2006/main" mc:Ignorable="w14 w15">
-  <w:view w:val="normal"/>
-  <w:defaultTabStop w:val="720"/>
-  <w:characterSpacingControl w:val="doNotCompress"/>
-  <w:compat>
-    <w:useFELayout/>
-    <w:compatSetting w:name="compatibilityMode" w:uri="http://schemas.microsoft.com/office/word" w:val="15"/>
-    <w:compatSetting w:name="overrideTableStyleFontSizeAndJustification" w:uri="http://schemas.microsoft.com/office/word" w:val="1"/>
-    <w:compatSetting w:name="enableOpenTypeFeatures" w:uri="http://schemas.microsoft.com/office/word" w:val="1"/>
-    <w:compatSetting w:name="doNotFlipMirrorIndents" w:uri="http://schemas.microsoft.com/office/word" w:val="1"/>
-    <w:compatSetting w:name="differentiateMultirowTableHeaders" w:uri="http://schemas.microsoft.com/office/word" w:val="1"/>
-  </w:compat>
-  <w:rsids>
-    <w:rsidRoot w:val="00BA11F5"/>
-    <w:rsid w:val="005577AB"/>
-    <w:rsid w:val="00BA11F5"/>
-  </w:rsids>
-  <m:mathPr>
-    <m:mathFont m:val="Cambria Math"/>
-    <m:brkBin m:val="before"/>
-    <m:brkBinSub m:val="--"/>
-    <m:smallFrac m:val="0"/>
-    <m:dispDef/>
-    <m:lMargin m:val="0"/>
-    <m:rMargin m:val="0"/>
-    <m:defJc m:val="centerGroup"/>
-    <m:wrapIndent m:val="1440"/>
-    <m:intLim m:val="subSup"/>
-    <m:naryLim m:val="undOvr"/>
-  </m:mathPr>
-  <w:themeFontLang w:val="en-CA"/>
-  <w:clrSchemeMapping w:bg1="light1" w:t1="dark1" w:bg2="light2" w:t2="dark2" w:accent1="accent1" w:accent2="accent2" w:accent3="accent3" w:accent4="accent4" w:accent5="accent5" w:accent6="accent6" w:hyperlink="hyperlink" w:followedHyperlink="followedHyperlink"/>
-  <w:decimalSymbol w:val="."/>
-  <w:listSeparator w:val=","/>
-  <w15:chartTrackingRefBased/>
-</w:settings>
-</file>
-
-<file path=word/glossary/styles.xml><?xml version="1.0" encoding="utf-8"?>
-<w:styles xmlns:mc="http://schemas.openxmlformats.org/markup-compatibility/2006" xmlns:r="http://schemas.openxmlformats.org/officeDocument/2006/relationships" xmlns:w="http://schemas.openxmlformats.org/wordprocessingml/2006/main" xmlns:w14="http://schemas.microsoft.com/office/word/2010/wordml" xmlns:w15="http://schemas.microsoft.com/office/word/2012/wordml" mc:Ignorable="w14 w15">
-  <w:docDefaults>
-    <w:rPrDefault>
-      <w:rPr>
-        <w:rFonts w:asciiTheme="minorHAnsi" w:eastAsiaTheme="minorEastAsia" w:hAnsiTheme="minorHAnsi" w:cstheme="minorBidi"/>
-        <w:sz w:val="22"/>
-        <w:szCs w:val="22"/>
-        <w:lang w:val="en-CA" w:eastAsia="en-CA" w:bidi="ar-SA"/>
-      </w:rPr>
-    </w:rPrDefault>
-    <w:pPrDefault>
-      <w:pPr>
-        <w:spacing w:after="160" w:line="259" w:lineRule="auto"/>
-      </w:pPr>
-    </w:pPrDefault>
-  </w:docDefaults>
-  <w:latentStyles w:defLockedState="0" w:defUIPriority="99" w:defSemiHidden="0" w:defUnhideWhenUsed="0" w:defQFormat="0" w:count="371">
-    <w:lsdException w:name="Normal" w:uiPriority="0" w:qFormat="1"/>
-    <w:lsdException w:name="heading 1" w:uiPriority="9" w:qFormat="1"/>
-    <w:lsdException w:name="heading 2" w:semiHidden="1" w:uiPriority="9" w:unhideWhenUsed="1" w:qFormat="1"/>
-    <w:lsdException w:name="heading 3" w:semiHidden="1" w:uiPriority="9" w:unhideWhenUsed="1" w:qFormat="1"/>
-    <w:lsdException w:name="heading 4" w:semiHidden="1" w:uiPriority="9" w:unhideWhenUsed="1" w:qFormat="1"/>
-    <w:lsdException w:name="heading 5" w:semiHidden="1" w:uiPriority="9" w:unhideWhenUsed="1" w:qFormat="1"/>
-    <w:lsdException w:name="heading 6" w:semiHidden="1" w:uiPriority="9" w:unhideWhenUsed="1" w:qFormat="1"/>
-    <w:lsdException w:name="heading 7" w:semiHidden="1" w:uiPriority="9" w:unhideWhenUsed="1" w:qFormat="1"/>
-    <w:lsdException w:name="heading 8" w:semiHidden="1" w:uiPriority="9" w:unhideWhenUsed="1" w:qFormat="1"/>
-    <w:lsdException w:name="heading 9" w:semiHidden="1" w:uiPriority="9" w:unhideWhenUsed="1" w:qFormat="1"/>
-    <w:lsdException w:name="index 1" w:semiHidden="1" w:unhideWhenUsed="1"/>
-    <w:lsdException w:name="index 2" w:semiHidden="1" w:unhideWhenUsed="1"/>
-    <w:lsdException w:name="index 3" w:semiHidden="1" w:unhideWhenUsed="1"/>
-    <w:lsdException w:name="index 4" w:semiHidden="1" w:unhideWhenUsed="1"/>
-    <w:lsdException w:name="index 5" w:semiHidden="1" w:unhideWhenUsed="1"/>
-    <w:lsdException w:name="index 6" w:semiHidden="1" w:unhideWhenUsed="1"/>
-    <w:lsdException w:name="index 7" w:semiHidden="1" w:unhideWhenUsed="1"/>
-    <w:lsdException w:name="index 8" w:semiHidden="1" w:unhideWhenUsed="1"/>
-    <w:lsdException w:name="index 9" w:semiHidden="1" w:unhideWhenUsed="1"/>
-    <w:lsdException w:name="toc 1" w:semiHidden="1" w:uiPriority="39" w:unhideWhenUsed="1"/>
-    <w:lsdException w:name="toc 2" w:semiHidden="1" w:uiPriority="39" w:unhideWhenUsed="1"/>
-    <w:lsdException w:name="toc 3" w:semiHidden="1" w:uiPriority="39" w:unhideWhenUsed="1"/>
-    <w:lsdException w:name="toc 4" w:semiHidden="1" w:uiPriority="39" w:unhideWhenUsed="1"/>
-    <w:lsdException w:name="toc 5" w:semiHidden="1" w:uiPriority="39" w:unhideWhenUsed="1"/>
-    <w:lsdException w:name="toc 6" w:semiHidden="1" w:uiPriority="39" w:unhideWhenUsed="1"/>
-    <w:lsdException w:name="toc 7" w:semiHidden="1" w:uiPriority="39" w:unhideWhenUsed="1"/>
-    <w:lsdException w:name="toc 8" w:semiHidden="1" w:uiPriority="39" w:unhideWhenUsed="1"/>
-    <w:lsdException w:name="toc 9" w:semiHidden="1" w:uiPriority="39" w:unhideWhenUsed="1"/>
-    <w:lsdException w:name="Normal Indent" w:semiHidden="1" w:unhideWhenUsed="1"/>
-    <w:lsdException w:name="footnote text" w:semiHidden="1" w:unhideWhenUsed="1"/>
-    <w:lsdException w:name="annotation text" w:semiHidden="1" w:unhideWhenUsed="1"/>
-    <w:lsdException w:name="header" w:semiHidden="1" w:unhideWhenUsed="1"/>
-    <w:lsdException w:name="footer" w:semiHidden="1" w:unhideWhenUsed="1"/>
-    <w:lsdException w:name="index heading" w:semiHidden="1" w:unhideWhenUsed="1"/>
-    <w:lsdException w:name="caption" w:semiHidden="1" w:uiPriority="35" w:unhideWhenUsed="1" w:qFormat="1"/>
-    <w:lsdException w:name="table of figures" w:semiHidden="1" w:unhideWhenUsed="1"/>
-    <w:lsdException w:name="envelope address" w:semiHidden="1" w:unhideWhenUsed="1"/>
-    <w:lsdException w:name="envelope return" w:semiHidden="1" w:unhideWhenUsed="1"/>
-    <w:lsdException w:name="footnote reference" w:semiHidden="1" w:unhideWhenUsed="1"/>
-    <w:lsdException w:name="annotation reference" w:semiHidden="1" w:unhideWhenUsed="1"/>
-    <w:lsdException w:name="line number" w:semiHidden="1" w:unhideWhenUsed="1"/>
-    <w:lsdException w:name="page number" w:semiHidden="1" w:unhideWhenUsed="1"/>
-    <w:lsdException w:name="endnote reference" w:semiHidden="1" w:unhideWhenUsed="1"/>
-    <w:lsdException w:name="endnote text" w:semiHidden="1" w:unhideWhenUsed="1"/>
-    <w:lsdException w:name="table of authorities" w:semiHidden="1" w:unhideWhenUsed="1"/>
-    <w:lsdException w:name="macro" w:semiHidden="1" w:unhideWhenUsed="1"/>
-    <w:lsdException w:name="toa heading" w:semiHidden="1" w:unhideWhenUsed="1"/>
-    <w:lsdException w:name="List" w:semiHidden="1" w:unhideWhenUsed="1"/>
-    <w:lsdException w:name="List Bullet" w:semiHidden="1" w:unhideWhenUsed="1"/>
-    <w:lsdException w:name="List Number" w:semiHidden="1" w:unhideWhenUsed="1"/>
-    <w:lsdException w:name="List 2" w:semiHidden="1" w:unhideWhenUsed="1"/>
-    <w:lsdException w:name="List 3" w:semiHidden="1" w:unhideWhenUsed="1"/>
-    <w:lsdException w:name="List 4" w:semiHidden="1" w:unhideWhenUsed="1"/>
-    <w:lsdException w:name="List 5" w:semiHidden="1" w:unhideWhenUsed="1"/>
-    <w:lsdException w:name="List Bullet 2" w:semiHidden="1" w:unhideWhenUsed="1"/>
-    <w:lsdException w:name="List Bullet 3" w:semiHidden="1" w:unhideWhenUsed="1"/>
-    <w:lsdException w:name="List Bullet 4" w:semiHidden="1" w:unhideWhenUsed="1"/>
-    <w:lsdException w:name="List Bullet 5" w:semiHidden="1" w:unhideWhenUsed="1"/>
-    <w:lsdException w:name="List Number 2" w:semiHidden="1" w:unhideWhenUsed="1"/>
-    <w:lsdException w:name="List Number 3" w:semiHidden="1" w:unhideWhenUsed="1"/>
-    <w:lsdException w:name="List Number 4" w:semiHidden="1" w:unhideWhenUsed="1"/>
-    <w:lsdException w:name="List Number 5" w:semiHidden="1" w:unhideWhenUsed="1"/>
-    <w:lsdException w:name="Title" w:uiPriority="10" w:qFormat="1"/>
-    <w:lsdException w:name="Closing" w:semiHidden="1" w:unhideWhenUsed="1"/>
-    <w:lsdException w:name="Signature" w:semiHidden="1" w:unhideWhenUsed="1"/>
-    <w:lsdException w:name="Default Paragraph Font" w:semiHidden="1" w:uiPriority="1" w:unhideWhenUsed="1"/>
-    <w:lsdException w:name="Body Text" w:semiHidden="1" w:unhideWhenUsed="1"/>
-    <w:lsdException w:name="Body Text Indent" w:semiHidden="1" w:unhideWhenUsed="1"/>
-    <w:lsdException w:name="List Continue" w:semiHidden="1" w:unhideWhenUsed="1"/>
-    <w:lsdException w:name="List Continue 2" w:semiHidden="1" w:unhideWhenUsed="1"/>
-    <w:lsdException w:name="List Continue 3" w:semiHidden="1" w:unhideWhenUsed="1"/>
-    <w:lsdException w:name="List Continue 4" w:semiHidden="1" w:unhideWhenUsed="1"/>
-    <w:lsdException w:name="List Continue 5" w:semiHidden="1" w:unhideWhenUsed="1"/>
-    <w:lsdException w:name="Message Header" w:semiHidden="1" w:unhideWhenUsed="1"/>
-    <w:lsdException w:name="Subtitle" w:uiPriority="11" w:qFormat="1"/>
-    <w:lsdException w:name="Salutation" w:semiHidden="1" w:unhideWhenUsed="1"/>
-    <w:lsdException w:name="Date" w:semiHidden="1" w:unhideWhenUsed="1"/>
-    <w:lsdException w:name="Body Text First Indent" w:semiHidden="1" w:unhideWhenUsed="1"/>
-    <w:lsdException w:name="Body Text First Indent 2" w:semiHidden="1" w:unhideWhenUsed="1"/>
-    <w:lsdException w:name="Note Heading" w:semiHidden="1" w:unhideWhenUsed="1"/>
-    <w:lsdException w:name="Body Text 2" w:semiHidden="1" w:unhideWhenUsed="1"/>
-    <w:lsdException w:name="Body Text 3" w:semiHidden="1" w:unhideWhenUsed="1"/>
-    <w:lsdException w:name="Body Text Indent 2" w:semiHidden="1" w:unhideWhenUsed="1"/>
-    <w:lsdException w:name="Body Text Indent 3" w:semiHidden="1" w:unhideWhenUsed="1"/>
-    <w:lsdException w:name="Block Text" w:semiHidden="1" w:unhideWhenUsed="1"/>
-    <w:lsdException w:name="Hyperlink" w:semiHidden="1" w:unhideWhenUsed="1"/>
-    <w:lsdException w:name="FollowedHyperlink" w:semiHidden="1" w:unhideWhenUsed="1"/>
-    <w:lsdException w:name="Strong" w:uiPriority="22" w:qFormat="1"/>
-    <w:lsdException w:name="Emphasis" w:uiPriority="20" w:qFormat="1"/>
-    <w:lsdException w:name="Document Map" w:semiHidden="1" w:unhideWhenUsed="1"/>
-    <w:lsdException w:name="Plain Text" w:semiHidden="1" w:unhideWhenUsed="1"/>
-    <w:lsdException w:name="E-mail Signature" w:semiHidden="1" w:unhideWhenUsed="1"/>
-    <w:lsdException w:name="HTML Top of Form" w:semiHidden="1" w:unhideWhenUsed="1"/>
-    <w:lsdException w:name="HTML Bottom of Form" w:semiHidden="1" w:unhideWhenUsed="1"/>
-    <w:lsdException w:name="Normal (Web)" w:semiHidden="1" w:unhideWhenUsed="1"/>
-    <w:lsdException w:name="HTML Acronym" w:semiHidden="1" w:unhideWhenUsed="1"/>
-    <w:lsdException w:name="HTML Address" w:semiHidden="1" w:unhideWhenUsed="1"/>
-    <w:lsdException w:name="HTML Cite" w:semiHidden="1" w:unhideWhenUsed="1"/>
-    <w:lsdException w:name="HTML Code" w:semiHidden="1" w:unhideWhenUsed="1"/>
-    <w:lsdException w:name="HTML Definition" w:semiHidden="1" w:unhideWhenUsed="1"/>
-    <w:lsdException w:name="HTML Keyboard" w:semiHidden="1" w:unhideWhenUsed="1"/>
-    <w:lsdException w:name="HTML Preformatted" w:semiHidden="1" w:unhideWhenUsed="1"/>
-    <w:lsdException w:name="HTML Sample" w:semiHidden="1" w:unhideWhenUsed="1"/>
-    <w:lsdException w:name="HTML Typewriter" w:semiHidden="1" w:unhideWhenUsed="1"/>
-    <w:lsdException w:name="HTML Variable" w:semiHidden="1" w:unhideWhenUsed="1"/>
-    <w:lsdException w:name="Normal Table" w:semiHidden="1" w:unhideWhenUsed="1"/>
-    <w:lsdException w:name="annotation subject" w:semiHidden="1" w:unhideWhenUsed="1"/>
-    <w:lsdException w:name="No List" w:semiHidden="1" w:unhideWhenUsed="1"/>
-    <w:lsdException w:name="Outline List 1" w:semiHidden="1" w:unhideWhenUsed="1"/>
-    <w:lsdException w:name="Outline List 2" w:semiHidden="1" w:unhideWhenUsed="1"/>
-    <w:lsdException w:name="Outline List 3" w:semiHidden="1" w:unhideWhenUsed="1"/>
-    <w:lsdException w:name="Table Simple 1" w:semiHidden="1" w:unhideWhenUsed="1"/>
-    <w:lsdException w:name="Table Simple 2" w:semiHidden="1" w:unhideWhenUsed="1"/>
-    <w:lsdException w:name="Table Simple 3" w:semiHidden="1" w:unhideWhenUsed="1"/>
-    <w:lsdException w:name="Table Classic 1" w:semiHidden="1" w:unhideWhenUsed="1"/>
-    <w:lsdException w:name="Table Classic 2" w:semiHidden="1" w:unhideWhenUsed="1"/>
-    <w:lsdException w:name="Table Classic 3" w:semiHidden="1" w:unhideWhenUsed="1"/>
-    <w:lsdException w:name="Table Classic 4" w:semiHidden="1" w:unhideWhenUsed="1"/>
-    <w:lsdException w:name="Table Colorful 1" w:semiHidden="1" w:unhideWhenUsed="1"/>
-    <w:lsdException w:name="Table Colorful 2" w:semiHidden="1" w:unhideWhenUsed="1"/>
-    <w:lsdException w:name="Table Colorful 3" w:semiHidden="1" w:unhideWhenUsed="1"/>
-    <w:lsdException w:name="Table Columns 1" w:semiHidden="1" w:unhideWhenUsed="1"/>
-    <w:lsdException w:name="Table Columns 2" w:semiHidden="1" w:unhideWhenUsed="1"/>
-    <w:lsdException w:name="Table Columns 3" w:semiHidden="1" w:unhideWhenUsed="1"/>
-    <w:lsdException w:name="Table Columns 4" w:semiHidden="1" w:unhideWhenUsed="1"/>
-    <w:lsdException w:name="Table Columns 5" w:semiHidden="1" w:unhideWhenUsed="1"/>
-    <w:lsdException w:name="Table Grid 1" w:semiHidden="1" w:unhideWhenUsed="1"/>
-    <w:lsdException w:name="Table Grid 2" w:semiHidden="1" w:unhideWhenUsed="1"/>
-    <w:lsdException w:name="Table Grid 3" w:semiHidden="1" w:unhideWhenUsed="1"/>
-    <w:lsdException w:name="Table Grid 4" w:semiHidden="1" w:unhideWhenUsed="1"/>
-    <w:lsdException w:name="Table Grid 5" w:semiHidden="1" w:unhideWhenUsed="1"/>
-    <w:lsdException w:name="Table Grid 6" w:semiHidden="1" w:unhideWhenUsed="1"/>
-    <w:lsdException w:name="Table Grid 7" w:semiHidden="1" w:unhideWhenUsed="1"/>
-    <w:lsdException w:name="Table Grid 8" w:semiHidden="1" w:unhideWhenUsed="1"/>
-    <w:lsdException w:name="Table List 1" w:semiHidden="1" w:unhideWhenUsed="1"/>
-    <w:lsdException w:name="Table List 2" w:semiHidden="1" w:unhideWhenUsed="1"/>
-    <w:lsdException w:name="Table List 3" w:semiHidden="1" w:unhideWhenUsed="1"/>
-    <w:lsdException w:name="Table List 4" w:semiHidden="1" w:unhideWhenUsed="1"/>
-    <w:lsdException w:name="Table List 5" w:semiHidden="1" w:unhideWhenUsed="1"/>
-    <w:lsdException w:name="Table List 6" w:semiHidden="1" w:unhideWhenUsed="1"/>
-    <w:lsdException w:name="Table List 7" w:semiHidden="1" w:unhideWhenUsed="1"/>
-    <w:lsdException w:name="Table List 8" w:semiHidden="1" w:unhideWhenUsed="1"/>
-    <w:lsdException w:name="Table 3D effects 1" w:semiHidden="1" w:unhideWhenUsed="1"/>
-    <w:lsdException w:name="Table 3D effects 2" w:semiHidden="1" w:unhideWhenUsed="1"/>
-    <w:lsdException w:name="Table 3D effects 3" w:semiHidden="1" w:unhideWhenUsed="1"/>
-    <w:lsdException w:name="Table Contemporary" w:semiHidden="1" w:unhideWhenUsed="1"/>
-    <w:lsdException w:name="Table Elegant" w:semiHidden="1" w:unhideWhenUsed="1"/>
-    <w:lsdException w:name="Table Professional" w:semiHidden="1" w:unhideWhenUsed="1"/>
-    <w:lsdException w:name="Table Subtle 1" w:semiHidden="1" w:unhideWhenUsed="1"/>
-    <w:lsdException w:name="Table Subtle 2" w:semiHidden="1" w:unhideWhenUsed="1"/>
-    <w:lsdException w:name="Table Web 1" w:semiHidden="1" w:unhideWhenUsed="1"/>
-    <w:lsdException w:name="Table Web 2" w:semiHidden="1" w:unhideWhenUsed="1"/>
-    <w:lsdException w:name="Table Web 3" w:semiHidden="1" w:unhideWhenUsed="1"/>
-    <w:lsdException w:name="Balloon Text" w:semiHidden="1" w:unhideWhenUsed="1"/>
-    <w:lsdException w:name="Table Grid" w:uiPriority="39"/>
-    <w:lsdException w:name="Table Theme" w:semiHidden="1" w:unhideWhenUsed="1"/>
-    <w:lsdException w:name="Placeholder Text" w:semiHidden="1"/>
-    <w:lsdException w:name="No Spacing" w:uiPriority="1" w:qFormat="1"/>
-    <w:lsdException w:name="Light Shading" w:uiPriority="60"/>
-    <w:lsdException w:name="Light List" w:uiPriority="61"/>
-    <w:lsdException w:name="Light Grid" w:uiPriority="62"/>
-    <w:lsdException w:name="Medium Shading 1" w:uiPriority="63"/>
-    <w:lsdException w:name="Medium Shading 2" w:uiPriority="64"/>
-    <w:lsdException w:name="Medium List 1" w:uiPriority="65"/>
-    <w:lsdException w:name="Medium List 2" w:uiPriority="66"/>
-    <w:lsdException w:name="Medium Grid 1" w:uiPriority="67"/>
-    <w:lsdException w:name="Medium Grid 2" w:uiPriority="68"/>
-    <w:lsdException w:name="Medium Grid 3" w:uiPriority="69"/>
-    <w:lsdException w:name="Dark List" w:uiPriority="70"/>
-    <w:lsdException w:name="Colorful Shading" w:uiPriority="71"/>
-    <w:lsdException w:name="Colorful List" w:uiPriority="72"/>
-    <w:lsdException w:name="Colorful Grid" w:uiPriority="73"/>
-    <w:lsdException w:name="Light Shading Accent 1" w:uiPriority="60"/>
-    <w:lsdException w:name="Light List Accent 1" w:uiPriority="61"/>
-    <w:lsdException w:name="Light Grid Accent 1" w:uiPriority="62"/>
-    <w:lsdException w:name="Medium Shading 1 Accent 1" w:uiPriority="63"/>
-    <w:lsdException w:name="Medium Shading 2 Accent 1" w:uiPriority="64"/>
-    <w:lsdException w:name="Medium List 1 Accent 1" w:uiPriority="65"/>
-    <w:lsdException w:name="Revision" w:semiHidden="1"/>
-    <w:lsdException w:name="List Paragraph" w:uiPriority="34" w:qFormat="1"/>
-    <w:lsdException w:name="Quote" w:uiPriority="29" w:qFormat="1"/>
-    <w:lsdException w:name="Intense Quote" w:uiPriority="30" w:qFormat="1"/>
-    <w:lsdException w:name="Medium List 2 Accent 1" w:uiPriority="66"/>
-    <w:lsdException w:name="Medium Grid 1 Accent 1" w:uiPriority="67"/>
-    <w:lsdException w:name="Medium Grid 2 Accent 1" w:uiPriority="68"/>
-    <w:lsdException w:name="Medium Grid 3 Accent 1" w:uiPriority="69"/>
-    <w:lsdException w:name="Dark List Accent 1" w:uiPriority="70"/>
-    <w:lsdException w:name="Colorful Shading Accent 1" w:uiPriority="71"/>
-    <w:lsdException w:name="Colorful List Accent 1" w:uiPriority="72"/>
-    <w:lsdException w:name="Colorful Grid Accent 1" w:uiPriority="73"/>
-    <w:lsdException w:name="Light Shading Accent 2" w:uiPriority="60"/>
-    <w:lsdException w:name="Light List Accent 2" w:uiPriority="61"/>
-    <w:lsdException w:name="Light Grid Accent 2" w:uiPriority="62"/>
-    <w:lsdException w:name="Medium Shading 1 Accent 2" w:uiPriority="63"/>
-    <w:lsdException w:name="Medium Shading 2 Accent 2" w:uiPriority="64"/>
-    <w:lsdException w:name="Medium List 1 Accent 2" w:uiPriority="65"/>
-    <w:lsdException w:name="Medium List 2 Accent 2" w:uiPriority="66"/>
-    <w:lsdException w:name="Medium Grid 1 Accent 2" w:uiPriority="67"/>
-    <w:lsdException w:name="Medium Grid 2 Accent 2" w:uiPriority="68"/>
-    <w:lsdException w:name="Medium Grid 3 Accent 2" w:uiPriority="69"/>
-    <w:lsdException w:name="Dark List Accent 2" w:uiPriority="70"/>
-    <w:lsdException w:name="Colorful Shading Accent 2" w:uiPriority="71"/>
-    <w:lsdException w:name="Colorful List Accent 2" w:uiPriority="72"/>
-    <w:lsdException w:name="Colorful Grid Accent 2" w:uiPriority="73"/>
-    <w:lsdException w:name="Light Shading Accent 3" w:uiPriority="60"/>
-    <w:lsdException w:name="Light List Accent 3" w:uiPriority="61"/>
-    <w:lsdException w:name="Light Grid Accent 3" w:uiPriority="62"/>
-    <w:lsdException w:name="Medium Shading 1 Accent 3" w:uiPriority="63"/>
-    <w:lsdException w:name="Medium Shading 2 Accent 3" w:uiPriority="64"/>
-    <w:lsdException w:name="Medium List 1 Accent 3" w:uiPriority="65"/>
-    <w:lsdException w:name="Medium List 2 Accent 3" w:uiPriority="66"/>
-    <w:lsdException w:name="Medium Grid 1 Accent 3" w:uiPriority="67"/>
-    <w:lsdException w:name="Medium Grid 2 Accent 3" w:uiPriority="68"/>
-    <w:lsdException w:name="Medium Grid 3 Accent 3" w:uiPriority="69"/>
-    <w:lsdException w:name="Dark List Accent 3" w:uiPriority="70"/>
-    <w:lsdException w:name="Colorful Shading Accent 3" w:uiPriority="71"/>
-    <w:lsdException w:name="Colorful List Accent 3" w:uiPriority="72"/>
-    <w:lsdException w:name="Colorful Grid Accent 3" w:uiPriority="73"/>
-    <w:lsdException w:name="Light Shading Accent 4" w:uiPriority="60"/>
-    <w:lsdException w:name="Light List Accent 4" w:uiPriority="61"/>
-    <w:lsdException w:name="Light Grid Accent 4" w:uiPriority="62"/>
-    <w:lsdException w:name="Medium Shading 1 Accent 4" w:uiPriority="63"/>
-    <w:lsdException w:name="Medium Shading 2 Accent 4" w:uiPriority="64"/>
-    <w:lsdException w:name="Medium List 1 Accent 4" w:uiPriority="65"/>
-    <w:lsdException w:name="Medium List 2 Accent 4" w:uiPriority="66"/>
-    <w:lsdException w:name="Medium Grid 1 Accent 4" w:uiPriority="67"/>
-    <w:lsdException w:name="Medium Grid 2 Accent 4" w:uiPriority="68"/>
-    <w:lsdException w:name="Medium Grid 3 Accent 4" w:uiPriority="69"/>
-    <w:lsdException w:name="Dark List Accent 4" w:uiPriority="70"/>
-    <w:lsdException w:name="Colorful Shading Accent 4" w:uiPriority="71"/>
-    <w:lsdException w:name="Colorful List Accent 4" w:uiPriority="72"/>
-    <w:lsdException w:name="Colorful Grid Accent 4" w:uiPriority="73"/>
-    <w:lsdException w:name="Light Shading Accent 5" w:uiPriority="60"/>
-    <w:lsdException w:name="Light List Accent 5" w:uiPriority="61"/>
-    <w:lsdException w:name="Light Grid Accent 5" w:uiPriority="62"/>
-    <w:lsdException w:name="Medium Shading 1 Accent 5" w:uiPriority="63"/>
-    <w:lsdException w:name="Medium Shading 2 Accent 5" w:uiPriority="64"/>
-    <w:lsdException w:name="Medium List 1 Accent 5" w:uiPriority="65"/>
-    <w:lsdException w:name="Medium List 2 Accent 5" w:uiPriority="66"/>
-    <w:lsdException w:name="Medium Grid 1 Accent 5" w:uiPriority="67"/>
-    <w:lsdException w:name="Medium Grid 2 Accent 5" w:uiPriority="68"/>
-    <w:lsdException w:name="Medium Grid 3 Accent 5" w:uiPriority="69"/>
-    <w:lsdException w:name="Dark List Accent 5" w:uiPriority="70"/>
-    <w:lsdException w:name="Colorful Shading Accent 5" w:uiPriority="71"/>
-    <w:lsdException w:name="Colorful List Accent 5" w:uiPriority="72"/>
-    <w:lsdException w:name="Colorful Grid Accent 5" w:uiPriority="73"/>
-    <w:lsdException w:name="Light Shading Accent 6" w:uiPriority="60"/>
-    <w:lsdException w:name="Light List Accent 6" w:uiPriority="61"/>
-    <w:lsdException w:name="Light Grid Accent 6" w:uiPriority="62"/>
-    <w:lsdException w:name="Medium Shading 1 Accent 6" w:uiPriority="63"/>
-    <w:lsdException w:name="Medium Shading 2 Accent 6" w:uiPriority="64"/>
-    <w:lsdException w:name="Medium List 1 Accent 6" w:uiPriority="65"/>
-    <w:lsdException w:name="Medium List 2 Accent 6" w:uiPriority="66"/>
-    <w:lsdException w:name="Medium Grid 1 Accent 6" w:uiPriority="67"/>
-    <w:lsdException w:name="Medium Grid 2 Accent 6" w:uiPriority="68"/>
-    <w:lsdException w:name="Medium Grid 3 Accent 6" w:uiPriority="69"/>
-    <w:lsdException w:name="Dark List Accent 6" w:uiPriority="70"/>
-    <w:lsdException w:name="Colorful Shading Accent 6" w:uiPriority="71"/>
-    <w:lsdException w:name="Colorful List Accent 6" w:uiPriority="72"/>
-    <w:lsdException w:name="Colorful Grid Accent 6" w:uiPriority="73"/>
-    <w:lsdException w:name="Subtle Emphasis" w:uiPriority="19" w:qFormat="1"/>
-    <w:lsdException w:name="Intense Emphasis" w:uiPriority="21" w:qFormat="1"/>
-    <w:lsdException w:name="Subtle Reference" w:uiPriority="31" w:qFormat="1"/>
-    <w:lsdException w:name="Intense Reference" w:uiPriority="32" w:qFormat="1"/>
-    <w:lsdException w:name="Book Title" w:uiPriority="33" w:qFormat="1"/>
-    <w:lsdException w:name="Bibliography" w:semiHidden="1" w:uiPriority="37" w:unhideWhenUsed="1"/>
-    <w:lsdException w:name="TOC Heading" w:semiHidden="1" w:uiPriority="39" w:unhideWhenUsed="1" w:qFormat="1"/>
-    <w:lsdException w:name="Plain Table 1" w:uiPriority="41"/>
-    <w:lsdException w:name="Plain Table 2" w:uiPriority="42"/>
-    <w:lsdException w:name="Plain Table 3" w:uiPriority="43"/>
-    <w:lsdException w:name="Plain Table 4" w:uiPriority="44"/>
-    <w:lsdException w:name="Plain Table 5" w:uiPriority="45"/>
-    <w:lsdException w:name="Grid Table Light" w:uiPriority="40"/>
-    <w:lsdException w:name="Grid Table 1 Light" w:uiPriority="46"/>
-    <w:lsdException w:name="Grid Table 2" w:uiPriority="47"/>
-    <w:lsdException w:name="Grid Table 3" w:uiPriority="48"/>
-    <w:lsdException w:name="Grid Table 4" w:uiPriority="49"/>
-    <w:lsdException w:name="Grid Table 5 Dark" w:uiPriority="50"/>
-    <w:lsdException w:name="Grid Table 6 Colorful" w:uiPriority="51"/>
-    <w:lsdException w:name="Grid Table 7 Colorful" w:uiPriority="52"/>
-    <w:lsdException w:name="Grid Table 1 Light Accent 1" w:uiPriority="46"/>
-    <w:lsdException w:name="Grid Table 2 Accent 1" w:uiPriority="47"/>
-    <w:lsdException w:name="Grid Table 3 Accent 1" w:uiPriority="48"/>
-    <w:lsdException w:name="Grid Table 4 Accent 1" w:uiPriority="49"/>
-    <w:lsdException w:name="Grid Table 5 Dark Accent 1" w:uiPriority="50"/>
-    <w:lsdException w:name="Grid Table 6 Colorful Accent 1" w:uiPriority="51"/>
-    <w:lsdException w:name="Grid Table 7 Colorful Accent 1" w:uiPriority="52"/>
-    <w:lsdException w:name="Grid Table 1 Light Accent 2" w:uiPriority="46"/>
-    <w:lsdException w:name="Grid Table 2 Accent 2" w:uiPriority="47"/>
-    <w:lsdException w:name="Grid Table 3 Accent 2" w:uiPriority="48"/>
-    <w:lsdException w:name="Grid Table 4 Accent 2" w:uiPriority="49"/>
-    <w:lsdException w:name="Grid Table 5 Dark Accent 2" w:uiPriority="50"/>
-    <w:lsdException w:name="Grid Table 6 Colorful Accent 2" w:uiPriority="51"/>
-    <w:lsdException w:name="Grid Table 7 Colorful Accent 2" w:uiPriority="52"/>
-    <w:lsdException w:name="Grid Table 1 Light Accent 3" w:uiPriority="46"/>
-    <w:lsdException w:name="Grid Table 2 Accent 3" w:uiPriority="47"/>
-    <w:lsdException w:name="Grid Table 3 Accent 3" w:uiPriority="48"/>
-    <w:lsdException w:name="Grid Table 4 Accent 3" w:uiPriority="49"/>
-    <w:lsdException w:name="Grid Table 5 Dark Accent 3" w:uiPriority="50"/>
-    <w:lsdException w:name="Grid Table 6 Colorful Accent 3" w:uiPriority="51"/>
-    <w:lsdException w:name="Grid Table 7 Colorful Accent 3" w:uiPriority="52"/>
-    <w:lsdException w:name="Grid Table 1 Light Accent 4" w:uiPriority="46"/>
-    <w:lsdException w:name="Grid Table 2 Accent 4" w:uiPriority="47"/>
-    <w:lsdException w:name="Grid Table 3 Accent 4" w:uiPriority="48"/>
-    <w:lsdException w:name="Grid Table 4 Accent 4" w:uiPriority="49"/>
-    <w:lsdException w:name="Grid Table 5 Dark Accent 4" w:uiPriority="50"/>
-    <w:lsdException w:name="Grid Table 6 Colorful Accent 4" w:uiPriority="51"/>
-    <w:lsdException w:name="Grid Table 7 Colorful Accent 4" w:uiPriority="52"/>
-    <w:lsdException w:name="Grid Table 1 Light Accent 5" w:uiPriority="46"/>
-    <w:lsdException w:name="Grid Table 2 Accent 5" w:uiPriority="47"/>
-    <w:lsdException w:name="Grid Table 3 Accent 5" w:uiPriority="48"/>
-    <w:lsdException w:name="Grid Table 4 Accent 5" w:uiPriority="49"/>
-    <w:lsdException w:name="Grid Table 5 Dark Accent 5" w:uiPriority="50"/>
-    <w:lsdException w:name="Grid Table 6 Colorful Accent 5" w:uiPriority="51"/>
-    <w:lsdException w:name="Grid Table 7 Colorful Accent 5" w:uiPriority="52"/>
-    <w:lsdException w:name="Grid Table 1 Light Accent 6" w:uiPriority="46"/>
-    <w:lsdException w:name="Grid Table 2 Accent 6" w:uiPriority="47"/>
-    <w:lsdException w:name="Grid Table 3 Accent 6" w:uiPriority="48"/>
-    <w:lsdException w:name="Grid Table 4 Accent 6" w:uiPriority="49"/>
-    <w:lsdException w:name="Grid Table 5 Dark Accent 6" w:uiPriority="50"/>
-    <w:lsdException w:name="Grid Table 6 Colorful Accent 6" w:uiPriority="51"/>
-    <w:lsdException w:name="Grid Table 7 Colorful Accent 6" w:uiPriority="52"/>
-    <w:lsdException w:name="List Table 1 Light" w:uiPriority="46"/>
-    <w:lsdException w:name="List Table 2" w:uiPriority="47"/>
-    <w:lsdException w:name="List Table 3" w:uiPriority="48"/>
-    <w:lsdException w:name="List Table 4" w:uiPriority="49"/>
-    <w:lsdException w:name="List Table 5 Dark" w:uiPriority="50"/>
-    <w:lsdException w:name="List Table 6 Colorful" w:uiPriority="51"/>
-    <w:lsdException w:name="List Table 7 Colorful" w:uiPriority="52"/>
-    <w:lsdException w:name="List Table 1 Light Accent 1" w:uiPriority="46"/>
-    <w:lsdException w:name="List Table 2 Accent 1" w:uiPriority="47"/>
-    <w:lsdException w:name="List Table 3 Accent 1" w:uiPriority="48"/>
-    <w:lsdException w:name="List Table 4 Accent 1" w:uiPriority="49"/>
-    <w:lsdException w:name="List Table 5 Dark Accent 1" w:uiPriority="50"/>
-    <w:lsdException w:name="List Table 6 Colorful Accent 1" w:uiPriority="51"/>
-    <w:lsdException w:name="List Table 7 Colorful Accent 1" w:uiPriority="52"/>
-    <w:lsdException w:name="List Table 1 Light Accent 2" w:uiPriority="46"/>
-    <w:lsdException w:name="List Table 2 Accent 2" w:uiPriority="47"/>
-    <w:lsdException w:name="List Table 3 Accent 2" w:uiPriority="48"/>
-    <w:lsdException w:name="List Table 4 Accent 2" w:uiPriority="49"/>
-    <w:lsdException w:name="List Table 5 Dark Accent 2" w:uiPriority="50"/>
-    <w:lsdException w:name="List Table 6 Colorful Accent 2" w:uiPriority="51"/>
-    <w:lsdException w:name="List Table 7 Colorful Accent 2" w:uiPriority="52"/>
-    <w:lsdException w:name="List Table 1 Light Accent 3" w:uiPriority="46"/>
-    <w:lsdException w:name="List Table 2 Accent 3" w:uiPriority="47"/>
-    <w:lsdException w:name="List Table 3 Accent 3" w:uiPriority="48"/>
-    <w:lsdException w:name="List Table 4 Accent 3" w:uiPriority="49"/>
-    <w:lsdException w:name="List Table 5 Dark Accent 3" w:uiPriority="50"/>
-    <w:lsdException w:name="List Table 6 Colorful Accent 3" w:uiPriority="51"/>
-    <w:lsdException w:name="List Table 7 Colorful Accent 3" w:uiPriority="52"/>
-    <w:lsdException w:name="List Table 1 Light Accent 4" w:uiPriority="46"/>
-    <w:lsdException w:name="List Table 2 Accent 4" w:uiPriority="47"/>
-    <w:lsdException w:name="List Table 3 Accent 4" w:uiPriority="48"/>
-    <w:lsdException w:name="List Table 4 Accent 4" w:uiPriority="49"/>
-    <w:lsdException w:name="List Table 5 Dark Accent 4" w:uiPriority="50"/>
-    <w:lsdException w:name="List Table 6 Colorful Accent 4" w:uiPriority="51"/>
-    <w:lsdException w:name="List Table 7 Colorful Accent 4" w:uiPriority="52"/>
-    <w:lsdException w:name="List Table 1 Light Accent 5" w:uiPriority="46"/>
-    <w:lsdException w:name="List Table 2 Accent 5" w:uiPriority="47"/>
-    <w:lsdException w:name="List Table 3 Accent 5" w:uiPriority="48"/>
-    <w:lsdException w:name="List Table 4 Accent 5" w:uiPriority="49"/>
-    <w:lsdException w:name="List Table 5 Dark Accent 5" w:uiPriority="50"/>
-    <w:lsdException w:name="List Table 6 Colorful Accent 5" w:uiPriority="51"/>
-    <w:lsdException w:name="List Table 7 Colorful Accent 5" w:uiPriority="52"/>
-    <w:lsdException w:name="List Table 1 Light Accent 6" w:uiPriority="46"/>
-    <w:lsdException w:name="List Table 2 Accent 6" w:uiPriority="47"/>
-    <w:lsdException w:name="List Table 3 Accent 6" w:uiPriority="48"/>
-    <w:lsdException w:name="List Table 4 Accent 6" w:uiPriority="49"/>
-    <w:lsdException w:name="List Table 5 Dark Accent 6" w:uiPriority="50"/>
-    <w:lsdException w:name="List Table 6 Colorful Accent 6" w:uiPriority="51"/>
-    <w:lsdException w:name="List Table 7 Colorful Accent 6" w:uiPriority="52"/>
-  </w:latentStyles>
-  <w:style w:type="paragraph" w:default="1" w:styleId="Normal">
-    <w:name w:val="Normal"/>
+  <w:style w:type="paragraph" w:styleId="TOCHeading">
+    <w:name w:val="TOC Heading"/>
+    <w:basedOn w:val="Heading1"/>
+    <w:next w:val="Normal"/>
+    <w:uiPriority w:val="39"/>
+    <w:unhideWhenUsed/>
     <w:qFormat/>
+    <w:rsid w:val="0073198C"/>
+    <w:pPr>
+      <w:outlineLvl w:val="9"/>
+    </w:pPr>
+    <w:rPr>
+      <w:lang w:val="en-US"/>
+    </w:rPr>
   </w:style>
-  <w:style w:type="character" w:default="1" w:styleId="DefaultParagraphFont">
-    <w:name w:val="Default Paragraph Font"/>
-    <w:uiPriority w:val="1"/>
-    <w:semiHidden/>
+  <w:style w:type="paragraph" w:styleId="TOC1">
+    <w:name w:val="toc 1"/>
+    <w:basedOn w:val="Normal"/>
+    <w:next w:val="Normal"/>
+    <w:autoRedefine/>
+    <w:uiPriority w:val="39"/>
     <w:unhideWhenUsed/>
+    <w:rsid w:val="0073198C"/>
+    <w:pPr>
+      <w:spacing w:after="100"/>
+    </w:pPr>
   </w:style>
-  <w:style w:type="table" w:default="1" w:styleId="TableNormal">
-    <w:name w:val="Normal Table"/>
+  <w:style w:type="paragraph" w:styleId="TOC2">
+    <w:name w:val="toc 2"/>
+    <w:basedOn w:val="Normal"/>
+    <w:next w:val="Normal"/>
+    <w:autoRedefine/>
+    <w:uiPriority w:val="39"/>
+    <w:unhideWhenUsed/>
+    <w:rsid w:val="0073198C"/>
+    <w:pPr>
+      <w:spacing w:after="100"/>
+      <w:ind w:left="220"/>
+    </w:pPr>
+  </w:style>
+  <w:style w:type="character" w:styleId="Hyperlink">
+    <w:name w:val="Hyperlink"/>
+    <w:basedOn w:val="DefaultParagraphFont"/>
+    <w:uiPriority w:val="99"/>
+    <w:unhideWhenUsed/>
+    <w:rsid w:val="0073198C"/>
+    <w:rPr>
+      <w:color w:val="0563C1" w:themeColor="hyperlink"/>
+      <w:u w:val="single"/>
+    </w:rPr>
+  </w:style>
+  <w:style w:type="paragraph" w:styleId="NormalWeb">
+    <w:name w:val="Normal (Web)"/>
+    <w:basedOn w:val="Normal"/>
     <w:uiPriority w:val="99"/>
     <w:semiHidden/>
     <w:unhideWhenUsed/>
-    <w:tblPr>
-      <w:tblInd w:w="0" w:type="dxa"/>
-      <w:tblCellMar>
-        <w:top w:w="0" w:type="dxa"/>
-        <w:left w:w="108" w:type="dxa"/>
-        <w:bottom w:w="0" w:type="dxa"/>
-        <w:right w:w="108" w:type="dxa"/>
-      </w:tblCellMar>
-    </w:tblPr>
+    <w:rsid w:val="002733D1"/>
+    <w:pPr>
+      <w:spacing w:before="100" w:beforeAutospacing="1" w:after="100" w:afterAutospacing="1" w:line="240" w:lineRule="auto"/>
+    </w:pPr>
+    <w:rPr>
+      <w:rFonts w:ascii="Times New Roman" w:eastAsia="Times New Roman" w:hAnsi="Times New Roman" w:cs="Times New Roman"/>
+      <w:sz w:val="24"/>
+      <w:szCs w:val="24"/>
+      <w:lang w:eastAsia="en-CA"/>
+    </w:rPr>
   </w:style>
-  <w:style w:type="numbering" w:default="1" w:styleId="NoList">
-    <w:name w:val="No List"/>
-    <w:uiPriority w:val="99"/>
-    <w:semiHidden/>
+  <w:style w:type="character" w:customStyle="1" w:styleId="Heading3Char">
+    <w:name w:val="Heading 3 Char"/>
+    <w:basedOn w:val="DefaultParagraphFont"/>
+    <w:link w:val="Heading3"/>
+    <w:uiPriority w:val="9"/>
+    <w:rsid w:val="002733D1"/>
+    <w:rPr>
+      <w:rFonts w:asciiTheme="majorHAnsi" w:eastAsiaTheme="majorEastAsia" w:hAnsiTheme="majorHAnsi" w:cstheme="majorBidi"/>
+      <w:color w:val="1F4D78" w:themeColor="accent1" w:themeShade="7F"/>
+      <w:sz w:val="24"/>
+      <w:szCs w:val="24"/>
+    </w:rPr>
+  </w:style>
+  <w:style w:type="paragraph" w:styleId="TOC3">
+    <w:name w:val="toc 3"/>
+    <w:basedOn w:val="Normal"/>
+    <w:next w:val="Normal"/>
+    <w:autoRedefine/>
+    <w:uiPriority w:val="39"/>
     <w:unhideWhenUsed/>
+    <w:rsid w:val="00F000B2"/>
+    <w:pPr>
+      <w:spacing w:after="100"/>
+      <w:ind w:left="440"/>
+    </w:pPr>
   </w:style>
-  <w:style w:type="paragraph" w:customStyle="1" w:styleId="21B64E730A944715998224C49549A18C">
-    <w:name w:val="21B64E730A944715998224C49549A18C"/>
-    <w:rsid w:val="00BA11F5"/>
-  </w:style>
-  <w:style w:type="paragraph" w:customStyle="1" w:styleId="D4DBC091223144F6847E8D177F5990B9">
-    <w:name w:val="D4DBC091223144F6847E8D177F5990B9"/>
-    <w:rsid w:val="00BA11F5"/>
+  <w:style w:type="paragraph" w:styleId="ListParagraph">
+    <w:name w:val="List Paragraph"/>
+    <w:basedOn w:val="Normal"/>
+    <w:uiPriority w:val="34"/>
+    <w:qFormat/>
+    <w:rsid w:val="00F000B2"/>
+    <w:pPr>
+      <w:ind w:left="720"/>
+      <w:contextualSpacing/>
+    </w:pPr>
   </w:style>
 </w:styles>
-</file>
-
-<file path=word/glossary/webSettings.xml><?xml version="1.0" encoding="utf-8"?>
-<w:webSettings xmlns:mc="http://schemas.openxmlformats.org/markup-compatibility/2006" xmlns:r="http://schemas.openxmlformats.org/officeDocument/2006/relationships" xmlns:w="http://schemas.openxmlformats.org/wordprocessingml/2006/main" xmlns:w14="http://schemas.microsoft.com/office/word/2010/wordml" xmlns:w15="http://schemas.microsoft.com/office/word/2012/wordml" mc:Ignorable="w14 w15">
-  <w:optimizeForBrowser/>
-  <w:allowPNG/>
-</w:webSettings>
 </file>
 
 <file path=word/theme/theme1.xml><?xml version="1.0" encoding="utf-8"?>
@@ -2066,4 +3782,16 @@
     </a:ext>
   </a:extLst>
 </a:theme>
+</file>
+
+<file path=customXml/item1.xml><?xml version="1.0" encoding="utf-8"?>
+<b:Sources xmlns:b="http://schemas.openxmlformats.org/officeDocument/2006/bibliography" xmlns="http://schemas.openxmlformats.org/officeDocument/2006/bibliography" SelectedStyle="\MLASeventhEditionOfficeOnline.xsl" StyleName="MLA" Version="7"/>
+</file>
+
+<file path=customXml/itemProps1.xml><?xml version="1.0" encoding="utf-8"?>
+<ds:datastoreItem xmlns:ds="http://schemas.openxmlformats.org/officeDocument/2006/customXml" ds:itemID="{F01754E5-A6F4-41D0-AC98-4E9ECEE4D7DA}">
+  <ds:schemaRefs>
+    <ds:schemaRef ds:uri="http://schemas.openxmlformats.org/officeDocument/2006/bibliography"/>
+  </ds:schemaRefs>
+</ds:datastoreItem>
 </file>
</xml_diff>